<commit_message>
new updated  images and files
</commit_message>
<xml_diff>
--- a/docs/IEEE Paper Draft.docx
+++ b/docs/IEEE Paper Draft.docx
@@ -591,21 +591,7 @@
         <w:rPr>
           <w:lang w:val="en-IN"/>
         </w:rPr>
-        <w:t xml:space="preserve">India has the world's most widely distributed postal system, with a collection of around 1.5 lakh post offices. More than 100 million parcels are delivered every year on average. This paper addresses the most common and essential problem in the postal department of parcel segregation tasks by proposing a </w:t>
-      </w:r>
-      <w:proofErr w:type="gramStart"/>
-      <w:r>
-        <w:rPr>
-          <w:lang w:val="en-IN"/>
-        </w:rPr>
-        <w:t>fully-automated</w:t>
-      </w:r>
-      <w:proofErr w:type="gramEnd"/>
-      <w:r>
-        <w:rPr>
-          <w:lang w:val="en-IN"/>
-        </w:rPr>
-        <w:t xml:space="preserve"> solution. The proposed methodology uses bidirectional LSTM for handwritten address recognition, followed by address parsing techniques and the construction of knowledge graphs to pinpoint the accurate location of the delivery. This proposed solution can bring the parcel segregation process from hours to minutes.</w:t>
+        <w:t>India has the world's most widely distributed postal system, with a collection of around 1.5 lakh post offices. More than 100 million parcels are delivered every year on average. This paper addresses the most common and essential problem in the postal department of parcel segregation tasks by proposing a fully-automated solution. The proposed methodology uses bidirectional LSTM for handwritten address recognition, followed by address parsing techniques and the construction of knowledge graphs to pinpoint the accurate location of the delivery. This proposed solution can bring the parcel segregation process from hours to minutes.</w:t>
       </w:r>
     </w:p>
     <w:p>
@@ -647,14 +633,12 @@
         </w:rPr>
         <w:t xml:space="preserve">India is one of the world's most significant postal systems, with roughly 1.5 lakh post offices and around 6 lakh post boxes for collecting packages. The suggested solution employs </w:t>
       </w:r>
-      <w:proofErr w:type="spellStart"/>
       <w:r>
         <w:rPr>
           <w:lang w:val="en-US"/>
         </w:rPr>
-        <w:t>BiLSTM</w:t>
-      </w:r>
-      <w:proofErr w:type="spellEnd"/>
+        <w:t>CRNN</w:t>
+      </w:r>
       <w:r>
         <w:rPr>
           <w:lang w:val="en-US"/>
@@ -670,37 +654,38 @@
         </w:rPr>
       </w:pPr>
       <w:r>
+        <w:t xml:space="preserve">The Convolutional Recurrent Neural Networks </w:t>
+      </w:r>
+      <w:r>
         <w:rPr>
           <w:lang w:val="en-US"/>
         </w:rPr>
-        <w:t>Bidirectional LSTM (</w:t>
-      </w:r>
-      <w:proofErr w:type="spellStart"/>
+        <w:t>(</w:t>
+      </w:r>
       <w:r>
         <w:rPr>
           <w:lang w:val="en-US"/>
         </w:rPr>
-        <w:t>BiLSTM</w:t>
-      </w:r>
-      <w:proofErr w:type="spellEnd"/>
+        <w:t>CRNN</w:t>
+      </w:r>
       <w:r>
         <w:rPr>
           <w:lang w:val="en-US"/>
         </w:rPr>
-        <w:t>) is a recurrent neural network used primarily for natural language processing. Unlike standard LSTM, the input flows in both directions and can utilize information from both sides. It is also a powerful tool for modeling the sequential dependencies between words and phrases in both directions of the sequence.</w:t>
+        <w:t xml:space="preserve">) is a recurrent neural network used primarily for natural language processing. </w:t>
       </w:r>
     </w:p>
     <w:p>
       <w:pPr>
         <w:pStyle w:val="BodyText"/>
         <w:rPr>
-          <w:lang w:val="en-IN"/>
-        </w:rPr>
-      </w:pPr>
-      <w:r>
-        <w:rPr>
           <w:lang w:val="en-US"/>
         </w:rPr>
+      </w:pPr>
+      <w:r>
+        <w:rPr>
+          <w:lang w:val="en-US"/>
+        </w:rPr>
         <w:t>Address parsing is breaking down an address into its parts. Many applications, such as geocoding and record linking, depend on this activity. Determining the various components of a lesson can be helpful when locating a specific location using textual information.</w:t>
       </w:r>
     </w:p>
@@ -708,19 +693,22 @@
       <w:pPr>
         <w:pStyle w:val="BodyText"/>
         <w:rPr>
-          <w:lang w:val="en-US"/>
-        </w:rPr>
-      </w:pPr>
+          <w:lang w:val="en-IN"/>
+        </w:rPr>
+      </w:pPr>
+      <w:r>
+        <w:rPr>
+          <w:lang w:val="en-IN"/>
+        </w:rPr>
+        <w:t>A knowledge graph is a knowledge base that integrates data through the use of a graph-structured data model or topology. Knowledge graphs are frequently used to contain interconnected descriptions of items - objects, events, circumstances, or abstract concepts - as well as the semantics behind the terminology used.</w:t>
+      </w:r>
     </w:p>
     <w:p>
       <w:pPr>
         <w:pStyle w:val="Heading2"/>
       </w:pPr>
       <w:r>
-        <w:t xml:space="preserve">BIDIRECTIONAL </w:t>
-      </w:r>
-      <w:r>
-        <w:t>LSTM</w:t>
+        <w:t>CRNN ARCHITECTURE</w:t>
       </w:r>
     </w:p>
     <w:p>
@@ -728,147 +716,25 @@
         <w:jc w:val="both"/>
       </w:pPr>
       <w:r>
-        <w:t xml:space="preserve">    </w:t>
-      </w:r>
-      <w:r>
-        <w:t>Bidirectional Long Short-Term Memory (</w:t>
-      </w:r>
-      <w:proofErr w:type="spellStart"/>
-      <w:r>
-        <w:t>BiLSTM</w:t>
-      </w:r>
-      <w:proofErr w:type="spellEnd"/>
-      <w:r>
-        <w:t xml:space="preserve">) is a type of recurrent neural network (RNN) that </w:t>
-      </w:r>
-      <w:proofErr w:type="gramStart"/>
-      <w:r>
-        <w:t>has the ability to</w:t>
-      </w:r>
-      <w:proofErr w:type="gramEnd"/>
-      <w:r>
-        <w:t xml:space="preserve"> process a sequence of data in both forward and backward directions simultaneously.</w:t>
-      </w:r>
-    </w:p>
-    <w:p>
-      <w:pPr>
-        <w:jc w:val="both"/>
-      </w:pPr>
-    </w:p>
-    <w:p>
-      <w:pPr>
-        <w:jc w:val="both"/>
-      </w:pPr>
-      <w:r>
-        <w:t xml:space="preserve">In a traditional LSTM, the hidden state at each time step is updated based on the previous hidden state and the current input, as well as a memory cell that allows information to be stored over time. However, a </w:t>
-      </w:r>
-      <w:proofErr w:type="spellStart"/>
-      <w:r>
-        <w:t>BiLSTM</w:t>
-      </w:r>
-      <w:proofErr w:type="spellEnd"/>
-      <w:r>
-        <w:t xml:space="preserve"> </w:t>
-      </w:r>
-      <w:proofErr w:type="gramStart"/>
-      <w:r>
-        <w:t>takes into account</w:t>
-      </w:r>
-      <w:proofErr w:type="gramEnd"/>
-      <w:r>
-        <w:t xml:space="preserve"> both past and future information by adding a second set of hidden states that process the input in reverse order.</w:t>
-      </w:r>
-    </w:p>
-    <w:p>
-      <w:pPr>
-        <w:jc w:val="both"/>
-      </w:pPr>
-    </w:p>
-    <w:p>
-      <w:pPr>
-        <w:jc w:val="both"/>
-      </w:pPr>
-      <w:r>
-        <w:t xml:space="preserve">To be more specific, a </w:t>
-      </w:r>
-      <w:proofErr w:type="spellStart"/>
-      <w:r>
-        <w:t>BiLSTM</w:t>
-      </w:r>
-      <w:proofErr w:type="spellEnd"/>
-      <w:r>
-        <w:t xml:space="preserve"> network consists of two LSTM layers. The first layer processes the input sequence in the forward direction, while the second layer processes the input in the reverse direction. The output of each layer is concatenated at each time step, allowing the model to capture information from both directions.</w:t>
-      </w:r>
-    </w:p>
-    <w:p>
-      <w:pPr>
-        <w:jc w:val="both"/>
-      </w:pPr>
-    </w:p>
-    <w:p>
-      <w:pPr>
-        <w:jc w:val="both"/>
-      </w:pPr>
-      <w:r>
-        <w:t xml:space="preserve">The architecture of a </w:t>
-      </w:r>
-      <w:proofErr w:type="spellStart"/>
-      <w:r>
-        <w:t>BiLSTM</w:t>
-      </w:r>
-      <w:proofErr w:type="spellEnd"/>
-      <w:r>
-        <w:t xml:space="preserve"> is especially useful in tasks where both past and future context is important, such as speech recognition, named entity recognition, and sentiment analysis. By processing the input sequence in both directions, a </w:t>
-      </w:r>
-      <w:proofErr w:type="spellStart"/>
-      <w:r>
-        <w:t>BiLSTM</w:t>
-      </w:r>
-      <w:proofErr w:type="spellEnd"/>
-      <w:r>
-        <w:t xml:space="preserve"> is able to capture a more complete representation of the input, resulting in improved performance on these tasks.</w:t>
-      </w:r>
-    </w:p>
-    <w:p>
-      <w:pPr>
-        <w:jc w:val="both"/>
-      </w:pPr>
-    </w:p>
-    <w:p>
-      <w:pPr>
-        <w:jc w:val="both"/>
-      </w:pPr>
-      <w:r>
-        <w:t>In summary, a Bidirectional LSTM is a type of RNN that processes a sequence of data in both forward and backward directions simultaneously, allowing it to capture information from both past and future context. It has shown to be effective in various tasks that require a comprehensive understanding of the input sequence.</w:t>
-      </w:r>
-      <w:r>
-        <w:t xml:space="preserve"> Fig 1.1 refers to basic structure of Bi LSTM.</w:t>
-      </w:r>
-    </w:p>
-    <w:p>
-      <w:pPr>
-        <w:jc w:val="both"/>
-      </w:pPr>
-      <w:r>
         <w:rPr>
           <w:noProof/>
         </w:rPr>
         <w:drawing>
-          <wp:anchor distT="0" distB="0" distL="114300" distR="114300" simplePos="0" relativeHeight="251670016" behindDoc="1" locked="0" layoutInCell="1" allowOverlap="1" wp14:anchorId="49B042A9" wp14:editId="1EE75A81">
+          <wp:anchor distT="0" distB="0" distL="114300" distR="114300" simplePos="0" relativeHeight="251670016" behindDoc="1" locked="0" layoutInCell="1" allowOverlap="1" wp14:anchorId="49B042A9" wp14:editId="36AB23B3">
             <wp:simplePos x="0" y="0"/>
-            <wp:positionH relativeFrom="column">
+            <wp:positionH relativeFrom="margin">
               <wp:align>left</wp:align>
             </wp:positionH>
             <wp:positionV relativeFrom="paragraph">
-              <wp:posOffset>285115</wp:posOffset>
+              <wp:posOffset>843280</wp:posOffset>
             </wp:positionV>
-            <wp:extent cx="3221990" cy="1879600"/>
+            <wp:extent cx="3221990" cy="1651000"/>
             <wp:effectExtent l="0" t="0" r="16510" b="25400"/>
             <wp:wrapTight wrapText="bothSides">
               <wp:wrapPolygon edited="0">
                 <wp:start x="0" y="0"/>
-                <wp:lineTo x="0" y="21673"/>
-                <wp:lineTo x="21583" y="21673"/>
+                <wp:lineTo x="0" y="21683"/>
+                <wp:lineTo x="21583" y="21683"/>
                 <wp:lineTo x="21583" y="0"/>
                 <wp:lineTo x="0" y="0"/>
               </wp:wrapPolygon>
@@ -886,7 +752,7 @@
                   <wp:spPr bwMode="auto">
                     <a:xfrm>
                       <a:off x="0" y="0"/>
-                      <a:ext cx="3221990" cy="1880006"/>
+                      <a:ext cx="3221990" cy="1651000"/>
                     </a:xfrm>
                     <a:prstGeom prst="rect">
                       <a:avLst/>
@@ -917,10 +783,10 @@
                             <w:noProof/>
                           </w:rPr>
                           <w:drawing>
-                            <wp:inline distT="0" distB="0" distL="0" distR="0" wp14:anchorId="4E369A84" wp14:editId="1FD2A374">
-                              <wp:extent cx="3008630" cy="1551940"/>
-                              <wp:effectExtent l="0" t="0" r="1270" b="0"/>
-                              <wp:docPr id="6" name="Picture 6" descr="Diagram&#10;&#10;Description automatically generated"/>
+                            <wp:inline distT="0" distB="0" distL="0" distR="0" wp14:anchorId="213A7316" wp14:editId="5A5DE8EF">
+                              <wp:extent cx="2774950" cy="1333500"/>
+                              <wp:effectExtent l="0" t="0" r="6350" b="0"/>
+                              <wp:docPr id="4" name="Picture 4" descr="Diagram&#10;&#10;Description automatically generated"/>
                               <wp:cNvGraphicFramePr>
                                 <a:graphicFrameLocks xmlns:a="http://purl.oclc.org/ooxml/drawingml/main" noChangeAspect="1"/>
                               </wp:cNvGraphicFramePr>
@@ -928,23 +794,36 @@
                                 <a:graphicData uri="http://purl.oclc.org/ooxml/drawingml/picture">
                                   <pic:pic xmlns:pic="http://purl.oclc.org/ooxml/drawingml/picture">
                                     <pic:nvPicPr>
-                                      <pic:cNvPr id="6" name="Picture 6" descr="Diagram&#10;&#10;Description automatically generated"/>
+                                      <pic:cNvPr id="4" name="Picture 4" descr="Diagram&#10;&#10;Description automatically generated"/>
                                       <pic:cNvPicPr/>
                                     </pic:nvPicPr>
-                                    <pic:blipFill>
-                                      <a:blip r:embed="rId9"/>
-                                      <a:stretch>
-                                        <a:fillRect/>
-                                      </a:stretch>
+                                    <pic:blipFill rotWithShape="1">
+                                      <a:blip r:embed="rId9">
+                                        <a:extLst>
+                                          <a:ext uri="{28A0092B-C50C-407E-A947-70E740481C1C}">
+                                            <a14:useLocalDpi xmlns:a14="http://schemas.microsoft.com/office/drawing/2010/main" val="0"/>
+                                          </a:ext>
+                                        </a:extLst>
+                                      </a:blip>
+                                      <a:srcRect b="18.097%"/>
+                                      <a:stretch/>
                                     </pic:blipFill>
-                                    <pic:spPr>
+                                    <pic:spPr bwMode="auto">
                                       <a:xfrm>
                                         <a:off x="0" y="0"/>
-                                        <a:ext cx="3008630" cy="1551940"/>
+                                        <a:ext cx="2774950" cy="1333500"/>
                                       </a:xfrm>
                                       <a:prstGeom prst="rect">
                                         <a:avLst/>
                                       </a:prstGeom>
+                                      <a:ln>
+                                        <a:noFill/>
+                                      </a:ln>
+                                      <a:extLst>
+                                        <a:ext uri="{53640926-AAD7-44D8-BBD7-CCE9431645EC}">
+                                          <a14:shadowObscured xmlns:a14="http://schemas.microsoft.com/office/drawing/2010/main"/>
+                                        </a:ext>
+                                      </a:extLst>
                                     </pic:spPr>
                                   </pic:pic>
                                 </a:graphicData>
@@ -1013,6 +892,75 @@
           </wp:anchor>
         </w:drawing>
       </w:r>
+      <w:r>
+        <w:t xml:space="preserve">    </w:t>
+      </w:r>
+      <w:r>
+        <w:t xml:space="preserve">The Convolutional Recurrent Neural Networks are two </w:t>
+      </w:r>
+      <w:r>
+        <w:t xml:space="preserve">of </w:t>
+      </w:r>
+      <w:r>
+        <w:t>most</w:t>
+      </w:r>
+      <w:r>
+        <w:t xml:space="preserve"> </w:t>
+      </w:r>
+      <w:r>
+        <w:t>well</w:t>
+      </w:r>
+      <w:r>
+        <w:t>-</w:t>
+      </w:r>
+      <w:r>
+        <w:t>known</w:t>
+      </w:r>
+      <w:r>
+        <w:t xml:space="preserve"> neural networks combined.</w:t>
+      </w:r>
+      <w:r>
+        <w:t xml:space="preserve"> </w:t>
+      </w:r>
+      <w:r>
+        <w:t>Convolutional recurrent neural network (CRNN) combines</w:t>
+      </w:r>
+      <w:r>
+        <w:t xml:space="preserve"> </w:t>
+      </w:r>
+      <w:r>
+        <w:t>CNN (</w:t>
+      </w:r>
+      <w:r>
+        <w:t>convolutional neural network) and RNN (recurrent neural network</w:t>
+      </w:r>
+      <w:r>
+        <w:t>s</w:t>
+      </w:r>
+      <w:r>
+        <w:t>). </w:t>
+      </w:r>
+      <w:r>
+        <w:t xml:space="preserve"> </w:t>
+      </w:r>
+    </w:p>
+    <w:p>
+      <w:pPr>
+        <w:ind w:start="12.75pt"/>
+        <w:jc w:val="both"/>
+      </w:pPr>
+      <w:r>
+        <w:t xml:space="preserve">    </w:t>
+      </w:r>
+      <w:r>
+        <w:t xml:space="preserve">The CRNN architecture consists of four units: a data preprocessing unit, a CNN unit for spatial feature representation learning, an LSTM unit for visual time series modeling, and a </w:t>
+      </w:r>
+      <w:r>
+        <w:t>SoftMax</w:t>
+      </w:r>
+      <w:r>
+        <w:t xml:space="preserve"> based classifier for image classification.</w:t>
+      </w:r>
     </w:p>
     <w:p>
       <w:pPr>
@@ -1043,19 +991,7 @@
         <w:jc w:val="both"/>
       </w:pPr>
       <w:r>
-        <w:t xml:space="preserve">The process of NER involves identifying all the entities </w:t>
-      </w:r>
-      <w:proofErr w:type="gramStart"/>
-      <w:r>
-        <w:t>in a given</w:t>
-      </w:r>
-      <w:proofErr w:type="gramEnd"/>
-      <w:r>
-        <w:t xml:space="preserve"> text and classifying them into predefined categories. This task can be performed using various approaches, including rule-based systems, statistical models, and machine learning algorithms. Many state-of-</w:t>
-      </w:r>
-      <w:r>
-        <w:lastRenderedPageBreak/>
-        <w:t>the-art NER systems use deep learning models that have shown superior performance in NER tasks.</w:t>
+        <w:t>The process of NER involves identifying all the entities in a given text and classifying them into predefined categories. This task can be performed using various approaches, including rule-based systems, statistical models, and machine learning algorithms. Many state-of-the-art NER systems use deep learning models that have shown superior performance in NER tasks.</w:t>
       </w:r>
     </w:p>
     <w:p>
@@ -1104,13 +1040,6 @@
     </w:p>
     <w:p>
       <w:pPr>
-        <w:ind w:start="14.40pt"/>
-        <w:jc w:val="both"/>
-      </w:pPr>
-    </w:p>
-    <w:p>
-      <w:pPr>
-        <w:ind w:start="14.40pt"/>
         <w:jc w:val="both"/>
       </w:pPr>
     </w:p>
@@ -1134,15 +1063,13 @@
     </w:p>
     <w:p>
       <w:pPr>
+        <w:ind w:start="12.75pt"/>
         <w:jc w:val="both"/>
         <w:rPr>
           <w:lang w:val="en-IN"/>
         </w:rPr>
       </w:pPr>
       <w:r>
-        <w:t xml:space="preserve">     </w:t>
-      </w:r>
-      <w:r>
         <w:rPr>
           <w:lang w:val="en-IN"/>
         </w:rPr>
@@ -1160,16 +1087,9 @@
         <w:rPr>
           <w:lang w:val="en-IN"/>
         </w:rPr>
+        <w:lastRenderedPageBreak/>
         <w:t>Usually when a courier or mail is sent to PO, a person manually reads and segregates the letters based on which city and state the letter is supposed to go. Automatic sorting of mailing items plays a crucial role in the postal service system. In such a situation, an OCR module is required to recognise the postal address on mailing items and a parser module to parse the address.</w:t>
       </w:r>
-    </w:p>
-    <w:p>
-      <w:pPr>
-        <w:jc w:val="both"/>
-        <w:rPr>
-          <w:lang w:val="en-IN"/>
-        </w:rPr>
-      </w:pPr>
     </w:p>
     <w:p>
       <w:pPr>
@@ -1187,14 +1107,103 @@
       <w:pPr>
         <w:jc w:val="both"/>
       </w:pPr>
+      <w:r>
+        <w:t xml:space="preserve">    The proposed methodology for the problem of Indian postal automation consists of four modules. An </w:t>
+      </w:r>
+      <w:r>
+        <w:rPr>
+          <w:b/>
+          <w:bCs/>
+        </w:rPr>
+        <w:t>OCR</w:t>
+      </w:r>
+      <w:r>
+        <w:t xml:space="preserve"> module to read the address written on the postal card. The address text read by OCR is passed onto an </w:t>
+      </w:r>
+      <w:r>
+        <w:rPr>
+          <w:b/>
+          <w:bCs/>
+        </w:rPr>
+        <w:t>A</w:t>
+      </w:r>
+      <w:r>
+        <w:rPr>
+          <w:b/>
+          <w:bCs/>
+        </w:rPr>
+        <w:t xml:space="preserve">ddress </w:t>
+      </w:r>
+      <w:r>
+        <w:rPr>
+          <w:b/>
+          <w:bCs/>
+        </w:rPr>
+        <w:t>P</w:t>
+      </w:r>
+      <w:r>
+        <w:rPr>
+          <w:b/>
+          <w:bCs/>
+        </w:rPr>
+        <w:t>arser</w:t>
+      </w:r>
+      <w:r>
+        <w:rPr>
+          <w:b/>
+          <w:bCs/>
+        </w:rPr>
+        <w:t xml:space="preserve">. </w:t>
+      </w:r>
+      <w:r>
+        <w:t xml:space="preserve">The address parser parse the address into its </w:t>
+      </w:r>
+      <w:r>
+        <w:t>constituents,</w:t>
+      </w:r>
+      <w:r>
+        <w:t xml:space="preserve"> </w:t>
+      </w:r>
+      <w:r>
+        <w:t xml:space="preserve">for example </w:t>
+      </w:r>
+      <w:r>
+        <w:t>state name</w:t>
+      </w:r>
+      <w:r>
+        <w:t xml:space="preserve">, </w:t>
+      </w:r>
+      <w:r>
+        <w:t>district name</w:t>
+      </w:r>
+      <w:r>
+        <w:t xml:space="preserve"> etc. A </w:t>
+      </w:r>
+      <w:r>
+        <w:rPr>
+          <w:b/>
+          <w:bCs/>
+        </w:rPr>
+        <w:t>Knowledge</w:t>
+      </w:r>
+      <w:r>
+        <w:rPr>
+          <w:b/>
+          <w:bCs/>
+        </w:rPr>
+        <w:t xml:space="preserve"> graph </w:t>
+      </w:r>
+      <w:r>
+        <w:t xml:space="preserve">is built on the constituents of address, this helps in identification of missing constituents in </w:t>
+      </w:r>
+      <w:r>
+        <w:t>the address. The complete address is used to locate the exact pinpoint location of the addressee and thereby making the process completely automatic.</w:t>
+      </w:r>
     </w:p>
     <w:p>
       <w:pPr>
         <w:jc w:val="both"/>
       </w:pPr>
-      <w:r>
-        <w:t xml:space="preserve">     </w:t>
-      </w:r>
     </w:p>
     <w:p>
       <w:pPr>
@@ -1205,19 +1214,681 @@
         </w:tabs>
       </w:pPr>
       <w:r>
-        <w:t>Previous Work References</w:t>
-      </w:r>
-    </w:p>
-    <w:p>
-      <w:pPr>
-        <w:jc w:val="both"/>
-      </w:pPr>
-    </w:p>
-    <w:p>
-      <w:pPr>
-        <w:jc w:val="both"/>
-      </w:pPr>
-    </w:p>
+        <w:t>Results and Discussions</w:t>
+      </w:r>
+    </w:p>
+    <w:p>
+      <w:pPr>
+        <w:pStyle w:val="Heading4"/>
+      </w:pPr>
+      <w:r>
+        <w:drawing>
+          <wp:anchor distT="0" distB="0" distL="114300" distR="114300" simplePos="0" relativeHeight="251682304" behindDoc="1" locked="0" layoutInCell="1" allowOverlap="1" wp14:anchorId="5F335DB4" wp14:editId="2C6AEF5C">
+            <wp:simplePos x="0" y="0"/>
+            <wp:positionH relativeFrom="margin">
+              <wp:align>left</wp:align>
+            </wp:positionH>
+            <wp:positionV relativeFrom="paragraph">
+              <wp:posOffset>316230</wp:posOffset>
+            </wp:positionV>
+            <wp:extent cx="3221990" cy="819150"/>
+            <wp:effectExtent l="0" t="0" r="16510" b="19050"/>
+            <wp:wrapTight wrapText="bothSides">
+              <wp:wrapPolygon edited="0">
+                <wp:start x="0" y="0"/>
+                <wp:lineTo x="0" y="21600"/>
+                <wp:lineTo x="21583" y="21600"/>
+                <wp:lineTo x="21583" y="0"/>
+                <wp:lineTo x="0" y="0"/>
+              </wp:wrapPolygon>
+            </wp:wrapTight>
+            <wp:docPr id="5" name="Text Box 5"/>
+            <wp:cNvGraphicFramePr>
+              <a:graphicFrameLocks xmlns:a="http://purl.oclc.org/ooxml/drawingml/main"/>
+            </wp:cNvGraphicFramePr>
+            <a:graphic xmlns:a="http://purl.oclc.org/ooxml/drawingml/main">
+              <a:graphicData uri="http://schemas.microsoft.com/office/word/2010/wordprocessingShape">
+                <wp:wsp>
+                  <wp:cNvSpPr txBox="1">
+                    <a:spLocks noChangeArrowheads="1"/>
+                  </wp:cNvSpPr>
+                  <wp:spPr bwMode="auto">
+                    <a:xfrm>
+                      <a:off x="0" y="0"/>
+                      <a:ext cx="3221990" cy="819150"/>
+                    </a:xfrm>
+                    <a:prstGeom prst="rect">
+                      <a:avLst/>
+                    </a:prstGeom>
+                    <a:solidFill>
+                      <a:srgbClr val="FFFFFF"/>
+                    </a:solidFill>
+                    <a:ln w="9525">
+                      <a:solidFill>
+                        <a:schemeClr val="bg1"/>
+                      </a:solidFill>
+                      <a:miter lim="800%"/>
+                      <a:headEnd/>
+                      <a:tailEnd/>
+                    </a:ln>
+                  </wp:spPr>
+                  <wp:txbx>
+                    <wne:txbxContent>
+                      <w:p>
+                        <w:pPr>
+                          <w:pStyle w:val="BodyText"/>
+                          <w:rPr>
+                            <w:noProof/>
+                          </w:rPr>
+                        </w:pPr>
+                        <w:r>
+                          <w:rPr>
+                            <w:noProof/>
+                          </w:rPr>
+                          <w:drawing>
+                            <wp:inline distT="0" distB="0" distL="0" distR="0" wp14:anchorId="2F532B11" wp14:editId="29AD2ADB">
+                              <wp:extent cx="1190625" cy="455841"/>
+                              <wp:effectExtent l="0" t="0" r="0" b="1905"/>
+                              <wp:docPr id="9" name="Picture 9"/>
+                              <wp:cNvGraphicFramePr>
+                                <a:graphicFrameLocks xmlns:a="http://purl.oclc.org/ooxml/drawingml/main" noChangeAspect="1"/>
+                              </wp:cNvGraphicFramePr>
+                              <a:graphic xmlns:a="http://purl.oclc.org/ooxml/drawingml/main">
+                                <a:graphicData uri="http://purl.oclc.org/ooxml/drawingml/picture">
+                                  <pic:pic xmlns:pic="http://purl.oclc.org/ooxml/drawingml/picture">
+                                    <pic:nvPicPr>
+                                      <pic:cNvPr id="9" name="Picture 9"/>
+                                      <pic:cNvPicPr/>
+                                    </pic:nvPicPr>
+                                    <pic:blipFill>
+                                      <a:blip r:embed="rId10">
+                                        <a:extLst>
+                                          <a:ext uri="{28A0092B-C50C-407E-A947-70E740481C1C}">
+                                            <a14:useLocalDpi xmlns:a14="http://schemas.microsoft.com/office/drawing/2010/main" val="0"/>
+                                          </a:ext>
+                                        </a:extLst>
+                                      </a:blip>
+                                      <a:stretch>
+                                        <a:fillRect/>
+                                      </a:stretch>
+                                    </pic:blipFill>
+                                    <pic:spPr>
+                                      <a:xfrm>
+                                        <a:off x="0" y="0"/>
+                                        <a:ext cx="1201344" cy="459945"/>
+                                      </a:xfrm>
+                                      <a:prstGeom prst="rect">
+                                        <a:avLst/>
+                                      </a:prstGeom>
+                                    </pic:spPr>
+                                  </pic:pic>
+                                </a:graphicData>
+                              </a:graphic>
+                            </wp:inline>
+                          </w:drawing>
+                        </w:r>
+                        <w:r>
+                          <w:rPr>
+                            <w:noProof/>
+                          </w:rPr>
+                          <w:drawing>
+                            <wp:inline distT="0" distB="0" distL="0" distR="0" wp14:anchorId="72A315D0" wp14:editId="4FA72AA2">
+                              <wp:extent cx="1289958" cy="457200"/>
+                              <wp:effectExtent l="0" t="0" r="5715" b="0"/>
+                              <wp:docPr id="12" name="Picture 12"/>
+                              <wp:cNvGraphicFramePr>
+                                <a:graphicFrameLocks xmlns:a="http://purl.oclc.org/ooxml/drawingml/main" noChangeAspect="1"/>
+                              </wp:cNvGraphicFramePr>
+                              <a:graphic xmlns:a="http://purl.oclc.org/ooxml/drawingml/main">
+                                <a:graphicData uri="http://purl.oclc.org/ooxml/drawingml/picture">
+                                  <pic:pic xmlns:pic="http://purl.oclc.org/ooxml/drawingml/picture">
+                                    <pic:nvPicPr>
+                                      <pic:cNvPr id="12" name="Picture 12"/>
+                                      <pic:cNvPicPr/>
+                                    </pic:nvPicPr>
+                                    <pic:blipFill>
+                                      <a:blip r:embed="rId11">
+                                        <a:extLst>
+                                          <a:ext uri="{28A0092B-C50C-407E-A947-70E740481C1C}">
+                                            <a14:useLocalDpi xmlns:a14="http://schemas.microsoft.com/office/drawing/2010/main" val="0"/>
+                                          </a:ext>
+                                        </a:extLst>
+                                      </a:blip>
+                                      <a:stretch>
+                                        <a:fillRect/>
+                                      </a:stretch>
+                                    </pic:blipFill>
+                                    <pic:spPr>
+                                      <a:xfrm>
+                                        <a:off x="0" y="0"/>
+                                        <a:ext cx="1337797" cy="474156"/>
+                                      </a:xfrm>
+                                      <a:prstGeom prst="rect">
+                                        <a:avLst/>
+                                      </a:prstGeom>
+                                    </pic:spPr>
+                                  </pic:pic>
+                                </a:graphicData>
+                              </a:graphic>
+                            </wp:inline>
+                          </w:drawing>
+                        </w:r>
+                      </w:p>
+                      <w:p>
+                        <w:pPr>
+                          <w:pStyle w:val="BodyText"/>
+                          <w:ind w:firstLine="0pt"/>
+                          <w:rPr>
+                            <w:sz w:val="16"/>
+                            <w:szCs w:val="16"/>
+                            <w:lang w:val="en-GB"/>
+                          </w:rPr>
+                        </w:pPr>
+                        <w:r>
+                          <w:rPr>
+                            <w:noProof/>
+                          </w:rPr>
+                          <w:tab/>
+                        </w:r>
+                        <w:r>
+                          <w:rPr>
+                            <w:noProof/>
+                          </w:rPr>
+                          <w:tab/>
+                        </w:r>
+                        <w:r>
+                          <w:rPr>
+                            <w:noProof/>
+                          </w:rPr>
+                          <w:tab/>
+                        </w:r>
+                        <w:r>
+                          <w:rPr>
+                            <w:sz w:val="16"/>
+                            <w:szCs w:val="16"/>
+                            <w:lang w:val="en-GB"/>
+                          </w:rPr>
+                          <w:t>Fig 1.</w:t>
+                        </w:r>
+                        <w:r>
+                          <w:rPr>
+                            <w:sz w:val="16"/>
+                            <w:szCs w:val="16"/>
+                            <w:lang w:val="en-GB"/>
+                          </w:rPr>
+                          <w:t>2 – Test Input Image</w:t>
+                        </w:r>
+                        <w:r>
+                          <w:rPr>
+                            <w:sz w:val="16"/>
+                            <w:szCs w:val="16"/>
+                            <w:lang w:val="en-GB"/>
+                          </w:rPr>
+                          <w:t xml:space="preserve"> and output</w:t>
+                        </w:r>
+                      </w:p>
+                    </wne:txbxContent>
+                  </wp:txbx>
+                  <wp:bodyPr rot="0" vert="horz" wrap="square" lIns="91440" tIns="45720" rIns="91440" bIns="45720" anchor="t" anchorCtr="0" upright="1">
+                    <a:noAutofit/>
+                  </wp:bodyPr>
+                </wp:wsp>
+              </a:graphicData>
+            </a:graphic>
+            <wp14:sizeRelH relativeFrom="page">
+              <wp14:pctWidth>0%</wp14:pctWidth>
+            </wp14:sizeRelH>
+            <wp14:sizeRelV relativeFrom="page">
+              <wp14:pctHeight>0%</wp14:pctHeight>
+            </wp14:sizeRelV>
+          </wp:anchor>
+        </w:drawing>
+      </w:r>
+      <w:r>
+        <w:t xml:space="preserve">   OCR Module:</w:t>
+      </w:r>
+    </w:p>
+    <w:p>
+      <w:pPr>
+        <w:pStyle w:val="Heading4"/>
+      </w:pPr>
+      <w:r>
+        <w:t>Address Parser Module:</w:t>
+      </w:r>
+    </w:p>
+    <w:p>
+      <w:r>
+        <w:rPr>
+          <w:noProof/>
+        </w:rPr>
+        <w:drawing>
+          <wp:anchor distT="0" distB="0" distL="114300" distR="114300" simplePos="0" relativeHeight="251686400" behindDoc="1" locked="0" layoutInCell="1" allowOverlap="1" wp14:anchorId="7D987296" wp14:editId="3E462C1F">
+            <wp:simplePos x="0" y="0"/>
+            <wp:positionH relativeFrom="margin">
+              <wp:align>left</wp:align>
+            </wp:positionH>
+            <wp:positionV relativeFrom="paragraph">
+              <wp:posOffset>146685</wp:posOffset>
+            </wp:positionV>
+            <wp:extent cx="3221990" cy="723900"/>
+            <wp:effectExtent l="0" t="0" r="16510" b="19050"/>
+            <wp:wrapTight wrapText="bothSides">
+              <wp:wrapPolygon edited="0">
+                <wp:start x="0" y="0"/>
+                <wp:lineTo x="0" y="21600"/>
+                <wp:lineTo x="21583" y="21600"/>
+                <wp:lineTo x="21583" y="0"/>
+                <wp:lineTo x="0" y="0"/>
+              </wp:wrapPolygon>
+            </wp:wrapTight>
+            <wp:docPr id="13" name="Text Box 13"/>
+            <wp:cNvGraphicFramePr>
+              <a:graphicFrameLocks xmlns:a="http://purl.oclc.org/ooxml/drawingml/main"/>
+            </wp:cNvGraphicFramePr>
+            <a:graphic xmlns:a="http://purl.oclc.org/ooxml/drawingml/main">
+              <a:graphicData uri="http://schemas.microsoft.com/office/word/2010/wordprocessingShape">
+                <wp:wsp>
+                  <wp:cNvSpPr txBox="1">
+                    <a:spLocks noChangeArrowheads="1"/>
+                  </wp:cNvSpPr>
+                  <wp:spPr bwMode="auto">
+                    <a:xfrm>
+                      <a:off x="0" y="0"/>
+                      <a:ext cx="3221990" cy="724395"/>
+                    </a:xfrm>
+                    <a:prstGeom prst="rect">
+                      <a:avLst/>
+                    </a:prstGeom>
+                    <a:solidFill>
+                      <a:srgbClr val="FFFFFF"/>
+                    </a:solidFill>
+                    <a:ln w="9525">
+                      <a:solidFill>
+                        <a:schemeClr val="bg1"/>
+                      </a:solidFill>
+                      <a:miter lim="800%"/>
+                      <a:headEnd/>
+                      <a:tailEnd/>
+                    </a:ln>
+                  </wp:spPr>
+                  <wp:txbx>
+                    <wne:txbxContent>
+                      <w:p>
+                        <w:pPr>
+                          <w:pStyle w:val="BodyText"/>
+                          <w:rPr>
+                            <w:noProof/>
+                            <w:lang w:val="en-US"/>
+                          </w:rPr>
+                        </w:pPr>
+                        <w:r>
+                          <w:rPr>
+                            <w:noProof/>
+                            <w:lang w:val="en-US"/>
+                          </w:rPr>
+                          <w:drawing>
+                            <wp:inline distT="0" distB="0" distL="0" distR="0" wp14:anchorId="05138EF7" wp14:editId="3810DE56">
+                              <wp:extent cx="2813685" cy="381361"/>
+                              <wp:effectExtent l="0" t="0" r="5715" b="0"/>
+                              <wp:docPr id="17" name="Picture 17">
+                                <a:extLst xmlns:a="http://purl.oclc.org/ooxml/drawingml/main">
+                                  <a:ext uri="{FF2B5EF4-FFF2-40B4-BE49-F238E27FC236}">
+                                    <a16:creationId xmlns:a16="http://schemas.microsoft.com/office/drawing/2014/main" id="{60098B44-CC8B-B96E-30A8-091E92BC5FE7}"/>
+                                  </a:ext>
+                                </a:extLst>
+                              </wp:docPr>
+                              <wp:cNvGraphicFramePr>
+                                <a:graphicFrameLocks xmlns:a="http://purl.oclc.org/ooxml/drawingml/main" noChangeAspect="1"/>
+                              </wp:cNvGraphicFramePr>
+                              <a:graphic xmlns:a="http://purl.oclc.org/ooxml/drawingml/main">
+                                <a:graphicData uri="http://purl.oclc.org/ooxml/drawingml/picture">
+                                  <pic:pic xmlns:pic="http://purl.oclc.org/ooxml/drawingml/picture">
+                                    <pic:nvPicPr>
+                                      <pic:cNvPr id="10" name="Picture 9">
+                                        <a:extLst>
+                                          <a:ext uri="{FF2B5EF4-FFF2-40B4-BE49-F238E27FC236}">
+                                            <a16:creationId xmlns:a16="http://schemas.microsoft.com/office/drawing/2014/main" id="{60098B44-CC8B-B96E-30A8-091E92BC5FE7}"/>
+                                          </a:ext>
+                                        </a:extLst>
+                                      </pic:cNvPr>
+                                      <pic:cNvPicPr>
+                                        <a:picLocks noChangeAspect="1"/>
+                                      </pic:cNvPicPr>
+                                    </pic:nvPicPr>
+                                    <pic:blipFill>
+                                      <a:blip r:embed="rId12"/>
+                                      <a:stretch>
+                                        <a:fillRect/>
+                                      </a:stretch>
+                                    </pic:blipFill>
+                                    <pic:spPr>
+                                      <a:xfrm>
+                                        <a:off x="0" y="0"/>
+                                        <a:ext cx="2927820" cy="396831"/>
+                                      </a:xfrm>
+                                      <a:prstGeom prst="rect">
+                                        <a:avLst/>
+                                      </a:prstGeom>
+                                    </pic:spPr>
+                                  </pic:pic>
+                                </a:graphicData>
+                              </a:graphic>
+                            </wp:inline>
+                          </w:drawing>
+                        </w:r>
+                        <w:r>
+                          <w:rPr>
+                            <w:noProof/>
+                            <w:lang w:val="en-IN"/>
+                          </w:rPr>
+                          <w:t xml:space="preserve">           </w:t>
+                        </w:r>
+                      </w:p>
+                      <w:p>
+                        <w:pPr>
+                          <w:pStyle w:val="BodyText"/>
+                          <w:ind w:firstLine="0pt"/>
+                          <w:rPr>
+                            <w:noProof/>
+                            <w:lang w:val="en-IN"/>
+                          </w:rPr>
+                        </w:pPr>
+                        <w:r>
+                          <w:rPr>
+                            <w:noProof/>
+                            <w:lang w:val="en-IN"/>
+                          </w:rPr>
+                          <w:t xml:space="preserve"> </w:t>
+                        </w:r>
+                        <w:r>
+                          <w:rPr>
+                            <w:noProof/>
+                            <w:lang w:val="en-IN"/>
+                          </w:rPr>
+                          <w:tab/>
+                        </w:r>
+                        <w:r>
+                          <w:rPr>
+                            <w:noProof/>
+                            <w:lang w:val="en-IN"/>
+                          </w:rPr>
+                          <w:tab/>
+                        </w:r>
+                        <w:r>
+                          <w:rPr>
+                            <w:noProof/>
+                            <w:lang w:val="en-IN"/>
+                          </w:rPr>
+                          <w:tab/>
+                        </w:r>
+                        <w:r>
+                          <w:rPr>
+                            <w:sz w:val="16"/>
+                            <w:szCs w:val="16"/>
+                            <w:lang w:val="en-GB"/>
+                          </w:rPr>
+                          <w:t>Fig 1.</w:t>
+                        </w:r>
+                        <w:r>
+                          <w:rPr>
+                            <w:sz w:val="16"/>
+                            <w:szCs w:val="16"/>
+                            <w:lang w:val="en-GB"/>
+                          </w:rPr>
+                          <w:t>3</w:t>
+                        </w:r>
+                        <w:r>
+                          <w:rPr>
+                            <w:sz w:val="16"/>
+                            <w:szCs w:val="16"/>
+                            <w:lang w:val="en-GB"/>
+                          </w:rPr>
+                          <w:t xml:space="preserve"> – Test Input </w:t>
+                        </w:r>
+                        <w:r>
+                          <w:rPr>
+                            <w:sz w:val="16"/>
+                            <w:szCs w:val="16"/>
+                            <w:lang w:val="en-GB"/>
+                          </w:rPr>
+                          <w:t>Text</w:t>
+                        </w:r>
+                      </w:p>
+                    </wne:txbxContent>
+                  </wp:txbx>
+                  <wp:bodyPr rot="0" vert="horz" wrap="square" lIns="91440" tIns="45720" rIns="91440" bIns="45720" anchor="t" anchorCtr="0" upright="1">
+                    <a:noAutofit/>
+                  </wp:bodyPr>
+                </wp:wsp>
+              </a:graphicData>
+            </a:graphic>
+            <wp14:sizeRelH relativeFrom="page">
+              <wp14:pctWidth>0%</wp14:pctWidth>
+            </wp14:sizeRelH>
+            <wp14:sizeRelV relativeFrom="page">
+              <wp14:pctHeight>0%</wp14:pctHeight>
+            </wp14:sizeRelV>
+          </wp:anchor>
+        </w:drawing>
+      </w:r>
+    </w:p>
+    <w:p>
+      <w:pPr>
+        <w:pStyle w:val="Heading4"/>
+      </w:pPr>
+      <w:r>
+        <w:drawing>
+          <wp:anchor distT="0" distB="0" distL="114300" distR="114300" simplePos="0" relativeHeight="251688448" behindDoc="1" locked="0" layoutInCell="1" allowOverlap="1" wp14:anchorId="1D64E133" wp14:editId="1E54A686">
+            <wp:simplePos x="0" y="0"/>
+            <wp:positionH relativeFrom="column">
+              <wp:align>right</wp:align>
+            </wp:positionH>
+            <wp:positionV relativeFrom="paragraph">
+              <wp:posOffset>1197610</wp:posOffset>
+            </wp:positionV>
+            <wp:extent cx="3075305" cy="2523490"/>
+            <wp:effectExtent l="0" t="0" r="10795" b="10160"/>
+            <wp:wrapTight wrapText="bothSides">
+              <wp:wrapPolygon edited="0">
+                <wp:start x="0" y="0"/>
+                <wp:lineTo x="0" y="21524"/>
+                <wp:lineTo x="21542" y="21524"/>
+                <wp:lineTo x="21542" y="0"/>
+                <wp:lineTo x="0" y="0"/>
+              </wp:wrapPolygon>
+            </wp:wrapTight>
+            <wp:docPr id="18" name="Text Box 18"/>
+            <wp:cNvGraphicFramePr>
+              <a:graphicFrameLocks xmlns:a="http://purl.oclc.org/ooxml/drawingml/main"/>
+            </wp:cNvGraphicFramePr>
+            <a:graphic xmlns:a="http://purl.oclc.org/ooxml/drawingml/main">
+              <a:graphicData uri="http://schemas.microsoft.com/office/word/2010/wordprocessingShape">
+                <wp:wsp>
+                  <wp:cNvSpPr txBox="1">
+                    <a:spLocks noChangeArrowheads="1"/>
+                  </wp:cNvSpPr>
+                  <wp:spPr bwMode="auto">
+                    <a:xfrm>
+                      <a:off x="0" y="0"/>
+                      <a:ext cx="3075305" cy="2523506"/>
+                    </a:xfrm>
+                    <a:prstGeom prst="rect">
+                      <a:avLst/>
+                    </a:prstGeom>
+                    <a:solidFill>
+                      <a:srgbClr val="FFFFFF"/>
+                    </a:solidFill>
+                    <a:ln w="9525">
+                      <a:solidFill>
+                        <a:schemeClr val="bg1"/>
+                      </a:solidFill>
+                      <a:miter lim="800%"/>
+                      <a:headEnd/>
+                      <a:tailEnd/>
+                    </a:ln>
+                  </wp:spPr>
+                  <wp:txbx>
+                    <wne:txbxContent>
+                      <w:p>
+                        <w:pPr>
+                          <w:pStyle w:val="BodyText"/>
+                          <w:rPr>
+                            <w:noProof/>
+                          </w:rPr>
+                        </w:pPr>
+                        <w:r>
+                          <w:rPr>
+                            <w:noProof/>
+                            <w:lang w:val="en-US"/>
+                          </w:rPr>
+                          <w:drawing>
+                            <wp:inline distT="0" distB="0" distL="0" distR="0" wp14:anchorId="5B4923AE" wp14:editId="4E20C0ED">
+                              <wp:extent cx="2742943" cy="1989117"/>
+                              <wp:effectExtent l="0" t="0" r="635" b="0"/>
+                              <wp:docPr id="21" name="Picture 21" descr="Chart, radar chart&#10;&#10;Description automatically generated">
+                                <a:extLst xmlns:a="http://purl.oclc.org/ooxml/drawingml/main">
+                                  <a:ext uri="{FF2B5EF4-FFF2-40B4-BE49-F238E27FC236}">
+                                    <a16:creationId xmlns:a16="http://schemas.microsoft.com/office/drawing/2014/main" id="{208D532F-F7B0-1508-8BA2-3C07BE2A4D46}"/>
+                                  </a:ext>
+                                </a:extLst>
+                              </wp:docPr>
+                              <wp:cNvGraphicFramePr>
+                                <a:graphicFrameLocks xmlns:a="http://purl.oclc.org/ooxml/drawingml/main" noChangeAspect="1"/>
+                              </wp:cNvGraphicFramePr>
+                              <a:graphic xmlns:a="http://purl.oclc.org/ooxml/drawingml/main">
+                                <a:graphicData uri="http://purl.oclc.org/ooxml/drawingml/picture">
+                                  <pic:pic xmlns:pic="http://purl.oclc.org/ooxml/drawingml/picture">
+                                    <pic:nvPicPr>
+                                      <pic:cNvPr id="5" name="Picture 4" descr="Chart, radar chart&#10;&#10;Description automatically generated">
+                                        <a:extLst>
+                                          <a:ext uri="{FF2B5EF4-FFF2-40B4-BE49-F238E27FC236}">
+                                            <a16:creationId xmlns:a16="http://schemas.microsoft.com/office/drawing/2014/main" id="{208D532F-F7B0-1508-8BA2-3C07BE2A4D46}"/>
+                                          </a:ext>
+                                        </a:extLst>
+                                      </pic:cNvPr>
+                                      <pic:cNvPicPr>
+                                        <a:picLocks noChangeAspect="1"/>
+                                      </pic:cNvPicPr>
+                                    </pic:nvPicPr>
+                                    <pic:blipFill>
+                                      <a:blip r:embed="rId13">
+                                        <a:extLst>
+                                          <a:ext uri="{28A0092B-C50C-407E-A947-70E740481C1C}">
+                                            <a14:useLocalDpi xmlns:a14="http://schemas.microsoft.com/office/drawing/2010/main" val="0"/>
+                                          </a:ext>
+                                        </a:extLst>
+                                      </a:blip>
+                                      <a:stretch>
+                                        <a:fillRect/>
+                                      </a:stretch>
+                                    </pic:blipFill>
+                                    <pic:spPr>
+                                      <a:xfrm>
+                                        <a:off x="0" y="0"/>
+                                        <a:ext cx="2804259" cy="2033582"/>
+                                      </a:xfrm>
+                                      <a:prstGeom prst="rect">
+                                        <a:avLst/>
+                                      </a:prstGeom>
+                                    </pic:spPr>
+                                  </pic:pic>
+                                </a:graphicData>
+                              </a:graphic>
+                            </wp:inline>
+                          </w:drawing>
+                        </w:r>
+                      </w:p>
+                      <w:p>
+                        <w:pPr>
+                          <w:pStyle w:val="BodyText"/>
+                          <w:ind w:firstLine="0pt"/>
+                          <w:rPr>
+                            <w:sz w:val="16"/>
+                            <w:szCs w:val="16"/>
+                            <w:lang w:val="en-GB"/>
+                          </w:rPr>
+                        </w:pPr>
+                        <w:r>
+                          <w:rPr>
+                            <w:noProof/>
+                          </w:rPr>
+                          <w:tab/>
+                        </w:r>
+                        <w:r>
+                          <w:rPr>
+                            <w:noProof/>
+                          </w:rPr>
+                          <w:tab/>
+                        </w:r>
+                        <w:r>
+                          <w:rPr>
+                            <w:noProof/>
+                          </w:rPr>
+                          <w:tab/>
+                        </w:r>
+                        <w:r>
+                          <w:rPr>
+                            <w:sz w:val="16"/>
+                            <w:szCs w:val="16"/>
+                            <w:lang w:val="en-GB"/>
+                          </w:rPr>
+                          <w:t>Fig 1.</w:t>
+                        </w:r>
+                        <w:r>
+                          <w:rPr>
+                            <w:sz w:val="16"/>
+                            <w:szCs w:val="16"/>
+                            <w:lang w:val="en-GB"/>
+                          </w:rPr>
+                          <w:t>4</w:t>
+                        </w:r>
+                        <w:r>
+                          <w:rPr>
+                            <w:sz w:val="16"/>
+                            <w:szCs w:val="16"/>
+                            <w:lang w:val="en-GB"/>
+                          </w:rPr>
+                          <w:t xml:space="preserve"> –</w:t>
+                        </w:r>
+                        <w:r>
+                          <w:rPr>
+                            <w:sz w:val="16"/>
+                            <w:szCs w:val="16"/>
+                            <w:lang w:val="en-GB"/>
+                          </w:rPr>
+                          <w:t xml:space="preserve"> Knowledge graph </w:t>
+                        </w:r>
+                        <w:r>
+                          <w:rPr>
+                            <w:sz w:val="16"/>
+                            <w:szCs w:val="16"/>
+                            <w:lang w:val="en-GB"/>
+                          </w:rPr>
+                          <w:t>output</w:t>
+                        </w:r>
+                      </w:p>
+                    </wne:txbxContent>
+                  </wp:txbx>
+                  <wp:bodyPr rot="0" vert="horz" wrap="square" lIns="91440" tIns="45720" rIns="91440" bIns="45720" anchor="t" anchorCtr="0" upright="1">
+                    <a:noAutofit/>
+                  </wp:bodyPr>
+                </wp:wsp>
+              </a:graphicData>
+            </a:graphic>
+            <wp14:sizeRelH relativeFrom="page">
+              <wp14:pctWidth>0%</wp14:pctWidth>
+            </wp14:sizeRelH>
+            <wp14:sizeRelV relativeFrom="page">
+              <wp14:pctHeight>0%</wp14:pctHeight>
+            </wp14:sizeRelV>
+          </wp:anchor>
+        </w:drawing>
+      </w:r>
+      <w:r>
+        <w:t>Knowledge graph:</w:t>
+      </w:r>
+    </w:p>
+    <w:p/>
     <w:p>
       <w:pPr>
         <w:pStyle w:val="Heading1"/>
@@ -1227,36 +1898,46 @@
         </w:tabs>
       </w:pPr>
       <w:r>
-        <w:t>Results and Discussions</w:t>
-      </w:r>
-    </w:p>
-    <w:p>
-      <w:pPr>
-        <w:pStyle w:val="ListParagraph"/>
-        <w:ind w:start="18pt"/>
+        <w:t>Conclusion</w:t>
+      </w:r>
+    </w:p>
+    <w:p>
+      <w:pPr>
         <w:jc w:val="both"/>
       </w:pPr>
-    </w:p>
-    <w:p>
-      <w:pPr>
-        <w:pStyle w:val="Heading3"/>
-        <w:numPr>
-          <w:ilvl w:val="0"/>
-          <w:numId w:val="0"/>
-        </w:numPr>
-        <w:ind w:start="48.65pt"/>
-        <w:rPr>
-          <w:i w:val="0"/>
-          <w:iCs w:val="0"/>
-        </w:rPr>
-      </w:pPr>
-    </w:p>
-    <w:p>
-      <w:pPr>
-        <w:pStyle w:val="ListParagraph"/>
-        <w:ind w:start="17.85pt"/>
-        <w:jc w:val="both"/>
-      </w:pPr>
+      <w:r>
+        <w:t xml:space="preserve">     </w:t>
+      </w:r>
+      <w:r>
+        <w:t>In conclusion</w:t>
+      </w:r>
+      <w:r>
+        <w:t>, the Indian Postal Automation system</w:t>
+      </w:r>
+      <w:r>
+        <w:t xml:space="preserve"> can</w:t>
+      </w:r>
+      <w:r>
+        <w:t xml:space="preserve"> completely chang</w:t>
+      </w:r>
+      <w:r>
+        <w:t>e</w:t>
+      </w:r>
+      <w:r>
+        <w:t xml:space="preserve"> how the postal service in India runs.</w:t>
+      </w:r>
+      <w:r>
+        <w:t xml:space="preserve"> </w:t>
+      </w:r>
+      <w:r>
+        <w:t>The</w:t>
+      </w:r>
+      <w:r>
+        <w:t xml:space="preserve"> proposed methodology can </w:t>
+      </w:r>
+      <w:r>
+        <w:t>cut delivery times, increase efficiency, and increase accuracy.</w:t>
+      </w:r>
     </w:p>
     <w:p>
       <w:pPr>
@@ -1267,57 +1948,130 @@
         </w:tabs>
       </w:pPr>
       <w:r>
-        <w:t>Conclusion</w:t>
+        <w:t>References</w:t>
       </w:r>
     </w:p>
     <w:p>
       <w:pPr>
         <w:jc w:val="both"/>
-      </w:pPr>
-      <w:r>
-        <w:t xml:space="preserve">     </w:t>
-      </w:r>
-    </w:p>
-    <w:p>
-      <w:pPr>
-        <w:pStyle w:val="Heading1"/>
-        <w:tabs>
-          <w:tab w:val="clear" w:pos="28.80pt"/>
-          <w:tab w:val="num" w:pos="32.40pt"/>
-        </w:tabs>
-      </w:pPr>
-      <w:r>
-        <w:t>References</w:t>
+        <w:rPr>
+          <w:lang w:val="en-IN"/>
+        </w:rPr>
+      </w:pPr>
+      <w:r>
+        <w:t xml:space="preserve">[1] </w:t>
+      </w:r>
+      <w:r>
+        <w:rPr>
+          <w:lang w:val="en-IN"/>
+        </w:rPr>
+        <w:t xml:space="preserve">Marouane Yassine, David </w:t>
+      </w:r>
+      <w:proofErr w:type="spellStart"/>
+      <w:r>
+        <w:rPr>
+          <w:lang w:val="en-IN"/>
+        </w:rPr>
+        <w:t>Beauchemin</w:t>
+      </w:r>
+      <w:proofErr w:type="spellEnd"/>
+      <w:r>
+        <w:rPr>
+          <w:lang w:val="en-IN"/>
+        </w:rPr>
+        <w:t xml:space="preserve">, </w:t>
+      </w:r>
+      <w:proofErr w:type="spellStart"/>
+      <w:r>
+        <w:rPr>
+          <w:lang w:val="en-IN"/>
+        </w:rPr>
+        <w:t>Franc¸ois</w:t>
+      </w:r>
+      <w:proofErr w:type="spellEnd"/>
+      <w:r>
+        <w:rPr>
+          <w:lang w:val="en-IN"/>
+        </w:rPr>
+        <w:t xml:space="preserve"> Laviolette, Luc </w:t>
+      </w:r>
+      <w:proofErr w:type="spellStart"/>
+      <w:r>
+        <w:rPr>
+          <w:lang w:val="en-IN"/>
+        </w:rPr>
+        <w:t>Lamontagn</w:t>
+      </w:r>
+      <w:proofErr w:type="spellEnd"/>
+      <w:r>
+        <w:t>, "</w:t>
+      </w:r>
+      <w:r>
+        <w:rPr>
+          <w:lang w:val="en-IN"/>
+        </w:rPr>
+        <w:t>Multinational Address Parsing: A Zero-Shot Evaluation</w:t>
+      </w:r>
+      <w:r>
+        <w:rPr>
+          <w:lang w:val="en-IN"/>
+        </w:rPr>
+        <w:t xml:space="preserve"> </w:t>
+      </w:r>
+      <w:r>
+        <w:t>",</w:t>
+      </w:r>
+      <w:r>
+        <w:t>2021</w:t>
+      </w:r>
+      <w:r>
+        <w:t xml:space="preserve">. </w:t>
       </w:r>
     </w:p>
     <w:p>
       <w:pPr>
         <w:jc w:val="both"/>
-        <w:rPr>
-          <w:lang w:val="en-IN"/>
-        </w:rPr>
-      </w:pPr>
-      <w:r>
-        <w:t xml:space="preserve">[1] </w:t>
-      </w:r>
-      <w:r>
-        <w:rPr>
-          <w:lang w:val="en-IN"/>
-        </w:rPr>
-        <w:t xml:space="preserve">Marouane Yassine, David </w:t>
+      </w:pPr>
+    </w:p>
+    <w:p>
+      <w:pPr>
+        <w:jc w:val="both"/>
+      </w:pPr>
+      <w:r>
+        <w:t xml:space="preserve">[2] </w:t>
+      </w:r>
+      <w:r>
+        <w:rPr>
+          <w:lang w:val="en-IN"/>
+        </w:rPr>
+        <w:t xml:space="preserve">Hao Li , Wei Lu, </w:t>
       </w:r>
       <w:proofErr w:type="spellStart"/>
       <w:r>
         <w:rPr>
           <w:lang w:val="en-IN"/>
         </w:rPr>
-        <w:t>Beauchemin</w:t>
+        <w:t>Pengjun</w:t>
       </w:r>
       <w:proofErr w:type="spellEnd"/>
       <w:r>
         <w:rPr>
           <w:lang w:val="en-IN"/>
         </w:rPr>
+        <w:t xml:space="preserve"> </w:t>
+      </w:r>
+      <w:proofErr w:type="spellStart"/>
+      <w:r>
+        <w:rPr>
+          <w:lang w:val="en-IN"/>
+        </w:rPr>
+        <w:t>Xie</w:t>
+      </w:r>
+      <w:proofErr w:type="spellEnd"/>
+      <w:r>
+        <w:rPr>
+          <w:lang w:val="en-IN"/>
+        </w:rPr>
         <w:t xml:space="preserve">, </w:t>
       </w:r>
       <w:proofErr w:type="spellStart"/>
@@ -1325,43 +2079,1134 @@
         <w:rPr>
           <w:lang w:val="en-IN"/>
         </w:rPr>
-        <w:t>Franc¸ois</w:t>
+        <w:t>Linlin</w:t>
       </w:r>
       <w:proofErr w:type="spellEnd"/>
       <w:r>
         <w:rPr>
           <w:lang w:val="en-IN"/>
         </w:rPr>
-        <w:t xml:space="preserve"> Laviolette, Luc </w:t>
+        <w:t xml:space="preserve"> Li</w:t>
+      </w:r>
+      <w:r>
+        <w:t>, "</w:t>
+      </w:r>
+      <w:r>
+        <w:rPr>
+          <w:lang w:val="en-IN"/>
+        </w:rPr>
+        <w:t xml:space="preserve">Neural Chinese Address Parsing </w:t>
+      </w:r>
+      <w:r>
+        <w:t xml:space="preserve">", </w:t>
+      </w:r>
+      <w:r>
+        <w:t>2019</w:t>
+      </w:r>
+    </w:p>
+    <w:p>
+      <w:pPr>
+        <w:jc w:val="both"/>
+      </w:pPr>
+    </w:p>
+    <w:p>
+      <w:pPr>
+        <w:jc w:val="both"/>
+        <w:rPr>
+          <w:lang w:val="en-IN"/>
+        </w:rPr>
+      </w:pPr>
+      <w:r>
+        <w:t xml:space="preserve">[3] </w:t>
       </w:r>
       <w:proofErr w:type="spellStart"/>
       <w:r>
         <w:rPr>
           <w:lang w:val="en-IN"/>
         </w:rPr>
-        <w:t>Lamontagn</w:t>
+        <w:t>Mustain</w:t>
       </w:r>
       <w:proofErr w:type="spellEnd"/>
       <w:r>
+        <w:rPr>
+          <w:lang w:val="en-IN"/>
+        </w:rPr>
+        <w:t xml:space="preserve"> </w:t>
+      </w:r>
+      <w:proofErr w:type="spellStart"/>
+      <w:r>
+        <w:rPr>
+          <w:lang w:val="en-IN"/>
+        </w:rPr>
+        <w:t>Billah</w:t>
+      </w:r>
+      <w:proofErr w:type="spellEnd"/>
+      <w:r>
+        <w:rPr>
+          <w:lang w:val="en-IN"/>
+        </w:rPr>
+        <w:t xml:space="preserve">, Md. </w:t>
+      </w:r>
+      <w:proofErr w:type="spellStart"/>
+      <w:r>
+        <w:rPr>
+          <w:lang w:val="en-IN"/>
+        </w:rPr>
+        <w:t>Kamruzzaman</w:t>
+      </w:r>
+      <w:proofErr w:type="spellEnd"/>
+      <w:r>
+        <w:rPr>
+          <w:lang w:val="en-IN"/>
+        </w:rPr>
+        <w:t xml:space="preserve"> </w:t>
+      </w:r>
+      <w:proofErr w:type="spellStart"/>
+      <w:r>
+        <w:rPr>
+          <w:lang w:val="en-IN"/>
+        </w:rPr>
+        <w:t>Ruman</w:t>
+      </w:r>
+      <w:proofErr w:type="spellEnd"/>
+      <w:r>
+        <w:rPr>
+          <w:lang w:val="en-IN"/>
+        </w:rPr>
+        <w:t xml:space="preserve">, </w:t>
+      </w:r>
+      <w:proofErr w:type="spellStart"/>
+      <w:r>
+        <w:rPr>
+          <w:lang w:val="en-IN"/>
+        </w:rPr>
+        <w:t>Nazmus</w:t>
+      </w:r>
+      <w:proofErr w:type="spellEnd"/>
+      <w:r>
+        <w:rPr>
+          <w:lang w:val="en-IN"/>
+        </w:rPr>
+        <w:t xml:space="preserve"> Sadat, Md. </w:t>
+      </w:r>
+      <w:proofErr w:type="spellStart"/>
+      <w:r>
+        <w:rPr>
+          <w:lang w:val="en-IN"/>
+        </w:rPr>
+        <w:t>Mahfuzul</w:t>
+      </w:r>
+      <w:proofErr w:type="spellEnd"/>
+      <w:r>
+        <w:rPr>
+          <w:lang w:val="en-IN"/>
+        </w:rPr>
+        <w:t xml:space="preserve"> Islam</w:t>
+      </w:r>
+      <w:r>
+        <w:rPr>
+          <w:lang w:val="en-IN"/>
+        </w:rPr>
+        <w:t xml:space="preserve">, </w:t>
+      </w:r>
+      <w:r>
+        <w:t>"</w:t>
+      </w:r>
+      <w:proofErr w:type="spellStart"/>
+      <w:r>
+        <w:rPr>
+          <w:lang w:val="en-IN"/>
+        </w:rPr>
+        <w:t>Mustain</w:t>
+      </w:r>
+      <w:proofErr w:type="spellEnd"/>
+      <w:r>
+        <w:rPr>
+          <w:lang w:val="en-IN"/>
+        </w:rPr>
+        <w:t xml:space="preserve"> </w:t>
+      </w:r>
+      <w:proofErr w:type="spellStart"/>
+      <w:r>
+        <w:rPr>
+          <w:lang w:val="en-IN"/>
+        </w:rPr>
+        <w:t>Billah</w:t>
+      </w:r>
+      <w:proofErr w:type="spellEnd"/>
+      <w:r>
+        <w:rPr>
+          <w:lang w:val="en-IN"/>
+        </w:rPr>
+        <w:t xml:space="preserve">, Md. </w:t>
+      </w:r>
+      <w:proofErr w:type="spellStart"/>
+      <w:r>
+        <w:rPr>
+          <w:lang w:val="en-IN"/>
+        </w:rPr>
+        <w:t>Kamruzzaman</w:t>
+      </w:r>
+      <w:proofErr w:type="spellEnd"/>
+      <w:r>
+        <w:rPr>
+          <w:lang w:val="en-IN"/>
+        </w:rPr>
+        <w:t xml:space="preserve"> </w:t>
+      </w:r>
+      <w:proofErr w:type="spellStart"/>
+      <w:r>
+        <w:rPr>
+          <w:lang w:val="en-IN"/>
+        </w:rPr>
+        <w:t>Ruman</w:t>
+      </w:r>
+      <w:proofErr w:type="spellEnd"/>
+      <w:r>
+        <w:rPr>
+          <w:lang w:val="en-IN"/>
+        </w:rPr>
+        <w:t xml:space="preserve">, </w:t>
+      </w:r>
+      <w:proofErr w:type="spellStart"/>
+      <w:r>
+        <w:rPr>
+          <w:lang w:val="en-IN"/>
+        </w:rPr>
+        <w:t>Nazmus</w:t>
+      </w:r>
+      <w:proofErr w:type="spellEnd"/>
+      <w:r>
+        <w:rPr>
+          <w:lang w:val="en-IN"/>
+        </w:rPr>
+        <w:t xml:space="preserve"> Sadat, Md. </w:t>
+      </w:r>
+      <w:proofErr w:type="spellStart"/>
+      <w:r>
+        <w:rPr>
+          <w:lang w:val="en-IN"/>
+        </w:rPr>
+        <w:t>Mahfuzul</w:t>
+      </w:r>
+      <w:proofErr w:type="spellEnd"/>
+      <w:r>
+        <w:rPr>
+          <w:lang w:val="en-IN"/>
+        </w:rPr>
+        <w:t xml:space="preserve"> Islam</w:t>
+      </w:r>
+    </w:p>
+    <w:p>
+      <w:pPr>
+        <w:jc w:val="both"/>
+        <w:rPr>
+          <w:lang w:val="en-IN"/>
+        </w:rPr>
+      </w:pPr>
+      <w:r>
+        <w:t xml:space="preserve">", </w:t>
+      </w:r>
+      <w:r>
+        <w:t>2019.</w:t>
+      </w:r>
+    </w:p>
+    <w:p>
+      <w:pPr>
+        <w:jc w:val="both"/>
+      </w:pPr>
+    </w:p>
+    <w:p>
+      <w:pPr>
+        <w:jc w:val="both"/>
+        <w:rPr>
+          <w:lang w:val="en-IN"/>
+        </w:rPr>
+      </w:pPr>
+      <w:r>
+        <w:t xml:space="preserve">[4] </w:t>
+      </w:r>
+      <w:proofErr w:type="spellStart"/>
+      <w:r>
+        <w:rPr>
+          <w:lang w:val="en-IN"/>
+        </w:rPr>
+        <w:t>Hongjian</w:t>
+      </w:r>
+      <w:proofErr w:type="spellEnd"/>
+      <w:r>
+        <w:rPr>
+          <w:lang w:val="en-IN"/>
+        </w:rPr>
+        <w:t xml:space="preserve"> Zhan, </w:t>
+      </w:r>
+      <w:proofErr w:type="spellStart"/>
+      <w:r>
+        <w:rPr>
+          <w:lang w:val="en-IN"/>
+        </w:rPr>
+        <w:t>Shujing</w:t>
+      </w:r>
+      <w:proofErr w:type="spellEnd"/>
+      <w:r>
+        <w:rPr>
+          <w:lang w:val="en-IN"/>
+        </w:rPr>
+        <w:t xml:space="preserve"> </w:t>
+      </w:r>
+      <w:proofErr w:type="spellStart"/>
+      <w:r>
+        <w:rPr>
+          <w:lang w:val="en-IN"/>
+        </w:rPr>
+        <w:t>Lyu</w:t>
+      </w:r>
+      <w:proofErr w:type="spellEnd"/>
+      <w:r>
+        <w:rPr>
+          <w:lang w:val="en-IN"/>
+        </w:rPr>
+        <w:t xml:space="preserve">, </w:t>
+      </w:r>
+      <w:proofErr w:type="spellStart"/>
+      <w:r>
+        <w:rPr>
+          <w:lang w:val="en-IN"/>
+        </w:rPr>
+        <w:t>Umapada</w:t>
+      </w:r>
+      <w:proofErr w:type="spellEnd"/>
+      <w:r>
+        <w:rPr>
+          <w:lang w:val="en-IN"/>
+        </w:rPr>
+        <w:t xml:space="preserve"> Pal, Yue Lu</w:t>
+      </w:r>
+      <w:r>
         <w:t>, "</w:t>
       </w:r>
       <w:r>
         <w:rPr>
           <w:lang w:val="en-IN"/>
         </w:rPr>
-        <w:t>Multinational Address Parsing: A Zero-Shot Evaluation</w:t>
-      </w:r>
-      <w:r>
-        <w:rPr>
-          <w:lang w:val="en-IN"/>
-        </w:rPr>
+        <w:t>CNN-based Hindi Numeral String Recognition for Indian Postal Automation</w:t>
+      </w:r>
+      <w:r>
+        <w:t>," 201</w:t>
+      </w:r>
+      <w:r>
+        <w:t>9</w:t>
+      </w:r>
+    </w:p>
+    <w:p>
+      <w:pPr>
+        <w:jc w:val="both"/>
+      </w:pPr>
+    </w:p>
+    <w:p>
+      <w:pPr>
+        <w:jc w:val="both"/>
+        <w:rPr>
+          <w:lang w:val="en-IN"/>
+        </w:rPr>
+      </w:pPr>
+      <w:r>
+        <w:t xml:space="preserve">[5] </w:t>
+      </w:r>
+      <w:proofErr w:type="spellStart"/>
+      <w:r>
+        <w:rPr>
+          <w:lang w:val="en-IN"/>
+        </w:rPr>
+        <w:t>Nosheen</w:t>
+      </w:r>
+      <w:proofErr w:type="spellEnd"/>
+      <w:r>
+        <w:rPr>
+          <w:lang w:val="en-IN"/>
+        </w:rPr>
+        <w:t xml:space="preserve"> Abid , Adnan </w:t>
+      </w:r>
+      <w:proofErr w:type="spellStart"/>
+      <w:r>
+        <w:rPr>
+          <w:lang w:val="en-IN"/>
+        </w:rPr>
+        <w:t>ul</w:t>
+      </w:r>
+      <w:proofErr w:type="spellEnd"/>
+      <w:r>
+        <w:rPr>
+          <w:lang w:val="en-IN"/>
+        </w:rPr>
+        <w:t xml:space="preserve"> Hasan and Faisal </w:t>
+      </w:r>
+      <w:proofErr w:type="spellStart"/>
+      <w:r>
+        <w:rPr>
+          <w:lang w:val="en-IN"/>
+        </w:rPr>
+        <w:t>Shafait</w:t>
+      </w:r>
+      <w:proofErr w:type="spellEnd"/>
+      <w:r>
+        <w:rPr>
+          <w:lang w:val="en-IN"/>
+        </w:rPr>
+        <w:t xml:space="preserve">, </w:t>
+      </w:r>
+      <w:r>
+        <w:t>"</w:t>
+      </w:r>
+      <w:proofErr w:type="spellStart"/>
+      <w:r>
+        <w:rPr>
+          <w:lang w:val="en-IN"/>
+        </w:rPr>
+        <w:t>DeepParse</w:t>
+      </w:r>
+      <w:proofErr w:type="spellEnd"/>
+      <w:r>
+        <w:rPr>
+          <w:lang w:val="en-IN"/>
+        </w:rPr>
+        <w:t>: Trainable Postal Address Parser</w:t>
+      </w:r>
+      <w:r>
+        <w:t>" , 2018</w:t>
+      </w:r>
+    </w:p>
+    <w:p>
+      <w:pPr>
+        <w:jc w:val="both"/>
+      </w:pPr>
+    </w:p>
+    <w:p>
+      <w:pPr>
+        <w:jc w:val="both"/>
+        <w:rPr>
+          <w:lang w:val="en-IN"/>
+        </w:rPr>
+      </w:pPr>
+      <w:r>
+        <w:t xml:space="preserve">[6] </w:t>
+      </w:r>
+      <w:proofErr w:type="spellStart"/>
+      <w:r>
+        <w:rPr>
+          <w:lang w:val="en-IN"/>
+        </w:rPr>
+        <w:t>Xinghui</w:t>
+      </w:r>
+      <w:proofErr w:type="spellEnd"/>
+      <w:r>
+        <w:rPr>
+          <w:lang w:val="en-IN"/>
+        </w:rPr>
+        <w:t xml:space="preserve"> Dong , </w:t>
+      </w:r>
+      <w:proofErr w:type="spellStart"/>
+      <w:r>
+        <w:rPr>
+          <w:lang w:val="en-IN"/>
+        </w:rPr>
+        <w:t>Junyu</w:t>
+      </w:r>
+      <w:proofErr w:type="spellEnd"/>
+      <w:r>
+        <w:rPr>
+          <w:lang w:val="en-IN"/>
+        </w:rPr>
+        <w:t xml:space="preserve"> Dong , </w:t>
+      </w:r>
+      <w:proofErr w:type="spellStart"/>
+      <w:r>
+        <w:rPr>
+          <w:lang w:val="en-IN"/>
+        </w:rPr>
+        <w:t>Huiyu</w:t>
+      </w:r>
+      <w:proofErr w:type="spellEnd"/>
+      <w:r>
+        <w:rPr>
+          <w:lang w:val="en-IN"/>
+        </w:rPr>
+        <w:t xml:space="preserve"> Zhou , </w:t>
+      </w:r>
+      <w:proofErr w:type="spellStart"/>
+      <w:r>
+        <w:rPr>
+          <w:lang w:val="en-IN"/>
+        </w:rPr>
+        <w:t>Jianyuan</w:t>
+      </w:r>
+      <w:proofErr w:type="spellEnd"/>
+      <w:r>
+        <w:rPr>
+          <w:lang w:val="en-IN"/>
+        </w:rPr>
+        <w:t xml:space="preserve"> Sun,</w:t>
+      </w:r>
+    </w:p>
+    <w:p>
+      <w:pPr>
+        <w:jc w:val="both"/>
+        <w:rPr>
+          <w:lang w:val="en-IN"/>
+        </w:rPr>
+      </w:pPr>
+      <w:r>
+        <w:rPr>
+          <w:lang w:val="en-IN"/>
+        </w:rPr>
+        <w:t xml:space="preserve">and </w:t>
+      </w:r>
+      <w:proofErr w:type="spellStart"/>
+      <w:r>
+        <w:rPr>
+          <w:lang w:val="en-IN"/>
+        </w:rPr>
+        <w:t>Dacheng</w:t>
+      </w:r>
+      <w:proofErr w:type="spellEnd"/>
+      <w:r>
+        <w:rPr>
+          <w:lang w:val="en-IN"/>
+        </w:rPr>
+        <w:t xml:space="preserve"> Tao</w:t>
+      </w:r>
+      <w:r>
+        <w:rPr>
+          <w:lang w:val="en-IN"/>
+        </w:rPr>
+        <w:t xml:space="preserve">, </w:t>
+      </w:r>
+      <w:r>
+        <w:rPr>
+          <w:lang w:val="en-IN"/>
+        </w:rPr>
+        <w:t>Automatic Chinese Postal Address Block</w:t>
+      </w:r>
+    </w:p>
+    <w:p>
+      <w:pPr>
+        <w:jc w:val="both"/>
+        <w:rPr>
+          <w:lang w:val="en-IN"/>
+        </w:rPr>
+      </w:pPr>
+      <w:r>
+        <w:t>Location Using Proximity Descriptors and</w:t>
+      </w:r>
+      <w:r>
         <w:t xml:space="preserve"> </w:t>
       </w:r>
       <w:r>
+        <w:t>Cooperative Profit Random Forests</w:t>
+      </w:r>
+      <w:r>
+        <w:t>, 2018</w:t>
+      </w:r>
+    </w:p>
+    <w:p>
+      <w:pPr>
+        <w:jc w:val="both"/>
+      </w:pPr>
+    </w:p>
+    <w:p>
+      <w:pPr>
+        <w:jc w:val="both"/>
+        <w:rPr>
+          <w:lang w:val="en-IN"/>
+        </w:rPr>
+      </w:pPr>
+      <w:r>
+        <w:t xml:space="preserve">[7] </w:t>
+      </w:r>
+      <w:proofErr w:type="spellStart"/>
+      <w:r>
+        <w:rPr>
+          <w:lang w:val="en-IN"/>
+        </w:rPr>
+        <w:t>Nabin</w:t>
+      </w:r>
+      <w:proofErr w:type="spellEnd"/>
+      <w:r>
+        <w:rPr>
+          <w:lang w:val="en-IN"/>
+        </w:rPr>
+        <w:t xml:space="preserve"> Sharma, </w:t>
+      </w:r>
+      <w:proofErr w:type="spellStart"/>
+      <w:r>
+        <w:rPr>
+          <w:lang w:val="en-IN"/>
+        </w:rPr>
+        <w:t>Abira</w:t>
+      </w:r>
+      <w:proofErr w:type="spellEnd"/>
+      <w:r>
+        <w:rPr>
+          <w:lang w:val="en-IN"/>
+        </w:rPr>
+        <w:t xml:space="preserve"> Sengupta, Rabi Sharma, </w:t>
+      </w:r>
+      <w:proofErr w:type="spellStart"/>
+      <w:r>
+        <w:rPr>
+          <w:lang w:val="en-IN"/>
+        </w:rPr>
+        <w:t>Umapada</w:t>
+      </w:r>
+      <w:proofErr w:type="spellEnd"/>
+      <w:r>
+        <w:rPr>
+          <w:lang w:val="en-IN"/>
+        </w:rPr>
+        <w:t xml:space="preserve"> Pal and Michael Blumenstein</w:t>
+      </w:r>
+      <w:r>
+        <w:t>, "</w:t>
+      </w:r>
+      <w:proofErr w:type="spellStart"/>
+      <w:r>
+        <w:rPr>
+          <w:lang w:val="en-IN"/>
+        </w:rPr>
+        <w:t>Pincode</w:t>
+      </w:r>
+      <w:proofErr w:type="spellEnd"/>
+      <w:r>
+        <w:rPr>
+          <w:lang w:val="en-IN"/>
+        </w:rPr>
+        <w:t xml:space="preserve"> detection using Deep CNN for Postal Automation</w:t>
+      </w:r>
+      <w:r>
+        <w:t xml:space="preserve">", </w:t>
+      </w:r>
+      <w:r>
+        <w:t>2017</w:t>
+      </w:r>
+      <w:r>
+        <w:t xml:space="preserve">. </w:t>
+      </w:r>
+    </w:p>
+    <w:p>
+      <w:pPr>
+        <w:jc w:val="both"/>
+      </w:pPr>
+    </w:p>
+    <w:p>
+      <w:pPr>
+        <w:jc w:val="both"/>
+        <w:rPr>
+          <w:lang w:val="en-IN"/>
+        </w:rPr>
+      </w:pPr>
+      <w:r>
+        <w:t xml:space="preserve">[8] </w:t>
+      </w:r>
+      <w:proofErr w:type="spellStart"/>
+      <w:r>
+        <w:rPr>
+          <w:lang w:val="en-IN"/>
+        </w:rPr>
+        <w:t>Minlue</w:t>
+      </w:r>
+      <w:proofErr w:type="spellEnd"/>
+      <w:r>
+        <w:rPr>
+          <w:lang w:val="en-IN"/>
+        </w:rPr>
+        <w:t xml:space="preserve"> Wang, </w:t>
+      </w:r>
+      <w:proofErr w:type="spellStart"/>
+      <w:r>
+        <w:rPr>
+          <w:lang w:val="en-IN"/>
+        </w:rPr>
+        <w:t>Valeriia</w:t>
+      </w:r>
+      <w:proofErr w:type="spellEnd"/>
+      <w:r>
+        <w:rPr>
+          <w:lang w:val="en-IN"/>
+        </w:rPr>
+        <w:t xml:space="preserve"> </w:t>
+      </w:r>
+      <w:proofErr w:type="spellStart"/>
+      <w:r>
+        <w:rPr>
+          <w:lang w:val="en-IN"/>
+        </w:rPr>
+        <w:t>Haberland</w:t>
+      </w:r>
+      <w:proofErr w:type="spellEnd"/>
+      <w:r>
+        <w:rPr>
+          <w:lang w:val="en-IN"/>
+        </w:rPr>
+        <w:t>, Amos Yeo, Andrew Martin, John Howroyd and J. Mark Bishop</w:t>
+      </w:r>
+      <w:r>
+        <w:t xml:space="preserve">, </w:t>
+      </w:r>
+      <w:r>
+        <w:t xml:space="preserve"> "</w:t>
+      </w:r>
+      <w:r>
+        <w:rPr>
+          <w:lang w:val="en-IN"/>
+        </w:rPr>
+        <w:t>A Probabilistic Address Parser using Conditional Random Fields and Stochastic Regular Grammar</w:t>
+      </w:r>
+      <w:r>
+        <w:t xml:space="preserve">," </w:t>
+      </w:r>
+      <w:r>
+        <w:t>2016</w:t>
+      </w:r>
+    </w:p>
+    <w:p>
+      <w:pPr>
+        <w:jc w:val="both"/>
+      </w:pPr>
+    </w:p>
+    <w:p>
+      <w:pPr>
+        <w:jc w:val="both"/>
+        <w:rPr>
+          <w:lang w:val="en-IN"/>
+        </w:rPr>
+      </w:pPr>
+      <w:r>
+        <w:t xml:space="preserve">[9] </w:t>
+      </w:r>
+      <w:r>
+        <w:rPr>
+          <w:lang w:val="en-IN"/>
+        </w:rPr>
+        <w:t xml:space="preserve">Xiang Li, </w:t>
+      </w:r>
+      <w:proofErr w:type="spellStart"/>
+      <w:r>
+        <w:rPr>
+          <w:lang w:val="en-IN"/>
+        </w:rPr>
+        <w:t>Hakan</w:t>
+      </w:r>
+      <w:proofErr w:type="spellEnd"/>
+      <w:r>
+        <w:rPr>
+          <w:lang w:val="en-IN"/>
+        </w:rPr>
+        <w:t xml:space="preserve"> </w:t>
+      </w:r>
+      <w:proofErr w:type="spellStart"/>
+      <w:r>
+        <w:rPr>
+          <w:lang w:val="en-IN"/>
+        </w:rPr>
+        <w:t>Kardes</w:t>
+      </w:r>
+      <w:proofErr w:type="spellEnd"/>
+      <w:r>
+        <w:rPr>
+          <w:lang w:val="en-IN"/>
+        </w:rPr>
+        <w:t>, Xin Wang, Ang Sun</w:t>
+      </w:r>
+      <w:r>
+        <w:rPr>
+          <w:lang w:val="en-IN"/>
+        </w:rPr>
+        <w:t xml:space="preserve">, </w:t>
+      </w:r>
+      <w:r>
+        <w:t>"</w:t>
+      </w:r>
+      <w:r>
+        <w:rPr>
+          <w:lang w:val="en-IN"/>
+        </w:rPr>
+        <w:t>HMM-based Address Parsing: Efficiently Parsing Billions of Addresses on MapReduce</w:t>
+      </w:r>
+      <w:r>
+        <w:t xml:space="preserve">", </w:t>
+      </w:r>
+      <w:r>
+        <w:t>2014</w:t>
+      </w:r>
+    </w:p>
+    <w:p>
+      <w:pPr>
+        <w:jc w:val="both"/>
+      </w:pPr>
+    </w:p>
+    <w:p>
+      <w:pPr>
+        <w:jc w:val="both"/>
+        <w:rPr>
+          <w:lang w:val="en-IN"/>
+        </w:rPr>
+      </w:pPr>
+      <w:r>
+        <w:t xml:space="preserve">[10] </w:t>
+      </w:r>
+      <w:r>
+        <w:rPr>
+          <w:lang w:val="en-IN"/>
+        </w:rPr>
+        <w:t xml:space="preserve">S. </w:t>
+      </w:r>
+      <w:proofErr w:type="spellStart"/>
+      <w:r>
+        <w:rPr>
+          <w:lang w:val="en-IN"/>
+        </w:rPr>
+        <w:t>Thadchanamoorthy</w:t>
+      </w:r>
+      <w:proofErr w:type="spellEnd"/>
+      <w:r>
+        <w:rPr>
+          <w:lang w:val="en-IN"/>
+        </w:rPr>
+        <w:t xml:space="preserve">, N. D. </w:t>
+      </w:r>
+      <w:proofErr w:type="spellStart"/>
+      <w:r>
+        <w:rPr>
+          <w:lang w:val="en-IN"/>
+        </w:rPr>
+        <w:t>Kodikara</w:t>
+      </w:r>
+      <w:proofErr w:type="spellEnd"/>
+      <w:r>
+        <w:rPr>
+          <w:lang w:val="en-IN"/>
+        </w:rPr>
+        <w:t xml:space="preserve">; </w:t>
+      </w:r>
+      <w:proofErr w:type="spellStart"/>
+      <w:r>
+        <w:rPr>
+          <w:lang w:val="en-IN"/>
+        </w:rPr>
+        <w:t>H.L.Premaratne</w:t>
+      </w:r>
+      <w:proofErr w:type="spellEnd"/>
+      <w:r>
+        <w:rPr>
+          <w:lang w:val="en-IN"/>
+        </w:rPr>
+        <w:t xml:space="preserve">, </w:t>
+      </w:r>
+      <w:proofErr w:type="spellStart"/>
+      <w:r>
+        <w:rPr>
+          <w:lang w:val="en-IN"/>
+        </w:rPr>
+        <w:t>Umapada</w:t>
+      </w:r>
+      <w:proofErr w:type="spellEnd"/>
+      <w:r>
+        <w:rPr>
+          <w:lang w:val="en-IN"/>
+        </w:rPr>
+        <w:t xml:space="preserve"> Pal, Fumitaka Kimura</w:t>
+      </w:r>
+      <w:r>
+        <w:t>, "</w:t>
+      </w:r>
+      <w:r>
+        <w:rPr>
+          <w:lang w:val="en-IN"/>
+        </w:rPr>
+        <w:t>Tamil Handwritten City Name Database Development and Recognition for Postal Automation</w:t>
+      </w:r>
+      <w:r>
+        <w:t xml:space="preserve">", </w:t>
+      </w:r>
+      <w:r>
+        <w:t>2013</w:t>
+      </w:r>
+      <w:r>
+        <w:t xml:space="preserve">. </w:t>
+      </w:r>
+    </w:p>
+    <w:p>
+      <w:pPr>
+        <w:jc w:val="both"/>
+      </w:pPr>
+    </w:p>
+    <w:p>
+      <w:pPr>
+        <w:jc w:val="both"/>
+        <w:rPr>
+          <w:lang w:val="en-IN"/>
+        </w:rPr>
+      </w:pPr>
+      <w:r>
+        <w:t xml:space="preserve">[11] </w:t>
+      </w:r>
+      <w:r>
+        <w:rPr>
+          <w:lang w:val="en-IN"/>
+        </w:rPr>
+        <w:t>Bharath V, N. Shobha Rani</w:t>
+      </w:r>
+      <w:r>
+        <w:t>, "</w:t>
+      </w:r>
+      <w:r>
+        <w:rPr>
+          <w:lang w:val="en-IN"/>
+        </w:rPr>
+        <w:t>A Font style classification system for English OCR</w:t>
+      </w:r>
+      <w:r>
+        <w:t xml:space="preserve">" </w:t>
+      </w:r>
+      <w:r>
+        <w:t>,</w:t>
+      </w:r>
+      <w:r>
+        <w:t>201</w:t>
+      </w:r>
+      <w:r>
+        <w:t>7</w:t>
+      </w:r>
+      <w:r>
+        <w:t xml:space="preserve"> </w:t>
+      </w:r>
+    </w:p>
+    <w:p>
+      <w:pPr>
+        <w:jc w:val="both"/>
+      </w:pPr>
+    </w:p>
+    <w:p>
+      <w:pPr>
+        <w:jc w:val="both"/>
+        <w:rPr>
+          <w:lang w:val="en-IN"/>
+        </w:rPr>
+      </w:pPr>
+      <w:r>
+        <w:t xml:space="preserve">[12] </w:t>
+      </w:r>
+      <w:r>
+        <w:rPr>
+          <w:lang w:val="en-IN"/>
+        </w:rPr>
+        <w:t xml:space="preserve">Rohit Saluja, Devaraj </w:t>
+      </w:r>
+      <w:proofErr w:type="spellStart"/>
+      <w:r>
+        <w:rPr>
+          <w:lang w:val="en-IN"/>
+        </w:rPr>
+        <w:t>Adiga</w:t>
+      </w:r>
+      <w:proofErr w:type="spellEnd"/>
+      <w:r>
+        <w:rPr>
+          <w:lang w:val="en-IN"/>
+        </w:rPr>
+        <w:t>, Parag Chaudhuri, Ganesh Ramakrishnan, Mark Carman</w:t>
+      </w:r>
+      <w:r>
+        <w:t xml:space="preserve"> "</w:t>
+      </w:r>
+      <w:r>
+        <w:rPr>
+          <w:lang w:val="en-IN"/>
+        </w:rPr>
+        <w:t>Error Detection and Corrections in</w:t>
+      </w:r>
+      <w:r>
+        <w:rPr>
+          <w:lang w:val="en-IN"/>
+        </w:rPr>
+        <w:t xml:space="preserve"> </w:t>
+      </w:r>
+      <w:r>
+        <w:t>Indic OCR using LSTMs</w:t>
+      </w:r>
+      <w:r>
+        <w:rPr>
+          <w:lang w:val="en-IN"/>
+        </w:rPr>
+        <w:t xml:space="preserve"> </w:t>
+      </w:r>
+      <w:r>
+        <w:t>".</w:t>
+      </w:r>
+      <w:r>
+        <w:t>2017</w:t>
+      </w:r>
+    </w:p>
+    <w:p>
+      <w:pPr>
+        <w:jc w:val="both"/>
+      </w:pPr>
+    </w:p>
+    <w:p>
+      <w:pPr>
+        <w:jc w:val="both"/>
+        <w:rPr>
+          <w:lang w:val="en-IN"/>
+        </w:rPr>
+      </w:pPr>
+      <w:r>
+        <w:t xml:space="preserve">[13] </w:t>
+      </w:r>
+      <w:proofErr w:type="spellStart"/>
+      <w:r>
+        <w:rPr>
+          <w:lang w:val="en-IN"/>
+        </w:rPr>
+        <w:t>Thi</w:t>
+      </w:r>
+      <w:proofErr w:type="spellEnd"/>
+      <w:r>
+        <w:rPr>
+          <w:lang w:val="en-IN"/>
+        </w:rPr>
+        <w:t xml:space="preserve">-Tuyet-Hai Nguyen L3i, Adam </w:t>
+      </w:r>
+      <w:proofErr w:type="spellStart"/>
+      <w:r>
+        <w:rPr>
+          <w:lang w:val="en-IN"/>
+        </w:rPr>
+        <w:t>Jatowt</w:t>
+      </w:r>
+      <w:proofErr w:type="spellEnd"/>
+      <w:r>
+        <w:rPr>
+          <w:lang w:val="en-IN"/>
+        </w:rPr>
+        <w:t xml:space="preserve"> Graduate Mickael </w:t>
+      </w:r>
+      <w:proofErr w:type="spellStart"/>
+      <w:r>
+        <w:rPr>
+          <w:lang w:val="en-IN"/>
+        </w:rPr>
+        <w:t>Coustaty</w:t>
+      </w:r>
+      <w:proofErr w:type="spellEnd"/>
+      <w:r>
+        <w:rPr>
+          <w:lang w:val="en-IN"/>
+        </w:rPr>
+        <w:t xml:space="preserve"> L3i, Nhu-Van Nguyen L3i, Antoine Doucet L3i,</w:t>
+      </w:r>
+      <w:r>
+        <w:t xml:space="preserve"> "</w:t>
+      </w:r>
+      <w:r>
+        <w:rPr>
+          <w:lang w:val="en-IN"/>
+        </w:rPr>
+        <w:t xml:space="preserve">Deep Statistical Analysis of OCR Errors for Effective Post-OCR Processing </w:t>
+      </w:r>
+      <w:r>
+        <w:rPr>
+          <w:lang w:val="en-IN"/>
+        </w:rPr>
+        <w:t xml:space="preserve"> </w:t>
+      </w:r>
+      <w:r>
         <w:t>",</w:t>
       </w:r>
       <w:r>
-        <w:t>2021</w:t>
+        <w:t xml:space="preserve"> 2019</w:t>
+      </w:r>
+      <w:r>
+        <w:t xml:space="preserve"> </w:t>
+      </w:r>
+    </w:p>
+    <w:p>
+      <w:pPr>
+        <w:jc w:val="both"/>
+      </w:pPr>
+    </w:p>
+    <w:p>
+      <w:pPr>
+        <w:jc w:val="both"/>
+        <w:rPr>
+          <w:lang w:val="en-IN"/>
+        </w:rPr>
+      </w:pPr>
+      <w:r>
+        <w:lastRenderedPageBreak/>
+        <w:t xml:space="preserve">[14] </w:t>
+      </w:r>
+      <w:proofErr w:type="spellStart"/>
+      <w:r>
+        <w:rPr>
+          <w:lang w:val="en-IN"/>
+        </w:rPr>
+        <w:t>Abhash</w:t>
+      </w:r>
+      <w:proofErr w:type="spellEnd"/>
+      <w:r>
+        <w:rPr>
+          <w:lang w:val="en-IN"/>
+        </w:rPr>
+        <w:t xml:space="preserve"> Sinha, Martin </w:t>
+      </w:r>
+      <w:proofErr w:type="spellStart"/>
+      <w:r>
+        <w:rPr>
+          <w:lang w:val="en-IN"/>
+        </w:rPr>
+        <w:t>Jenckel</w:t>
+      </w:r>
+      <w:proofErr w:type="spellEnd"/>
+      <w:r>
+        <w:rPr>
+          <w:lang w:val="en-IN"/>
+        </w:rPr>
+        <w:t xml:space="preserve">, Syed Saqib Bukhari, Andreas </w:t>
+      </w:r>
+      <w:proofErr w:type="spellStart"/>
+      <w:r>
+        <w:rPr>
+          <w:lang w:val="en-IN"/>
+        </w:rPr>
+        <w:t>Dengel</w:t>
+      </w:r>
+      <w:proofErr w:type="spellEnd"/>
+      <w:r>
+        <w:rPr>
+          <w:lang w:val="en-IN"/>
+        </w:rPr>
+        <w:t xml:space="preserve"> </w:t>
+      </w:r>
+      <w:r>
+        <w:t>, "</w:t>
+      </w:r>
+      <w:r>
+        <w:rPr>
+          <w:lang w:val="en-IN"/>
+        </w:rPr>
+        <w:t>Unsupervised OCR Model Evaluation Using GAN</w:t>
+      </w:r>
+      <w:r>
+        <w:rPr>
+          <w:lang w:val="en-IN"/>
+        </w:rPr>
+        <w:t xml:space="preserve"> </w:t>
+      </w:r>
+      <w:r>
+        <w:t xml:space="preserve">", </w:t>
+      </w:r>
+      <w:r>
+        <w:t>2019</w:t>
       </w:r>
       <w:r>
         <w:t xml:space="preserve">. </w:t>
@@ -1375,1387 +3220,167 @@
     <w:p>
       <w:pPr>
         <w:jc w:val="both"/>
-      </w:pPr>
-      <w:r>
-        <w:t xml:space="preserve">[2] </w:t>
-      </w:r>
-      <w:r>
-        <w:rPr>
-          <w:lang w:val="en-IN"/>
-        </w:rPr>
-        <w:t xml:space="preserve">Hao </w:t>
-      </w:r>
-      <w:proofErr w:type="gramStart"/>
-      <w:r>
-        <w:rPr>
-          <w:lang w:val="en-IN"/>
-        </w:rPr>
-        <w:t>Li ,</w:t>
-      </w:r>
-      <w:proofErr w:type="gramEnd"/>
-      <w:r>
-        <w:rPr>
-          <w:lang w:val="en-IN"/>
-        </w:rPr>
-        <w:t xml:space="preserve"> Wei Lu, </w:t>
+        <w:rPr>
+          <w:lang w:val="en-IN"/>
+        </w:rPr>
+      </w:pPr>
+      <w:r>
+        <w:t xml:space="preserve">[15] </w:t>
       </w:r>
       <w:proofErr w:type="spellStart"/>
       <w:r>
         <w:rPr>
           <w:lang w:val="en-IN"/>
         </w:rPr>
-        <w:t>Pengjun</w:t>
+        <w:t>Isuri</w:t>
       </w:r>
       <w:proofErr w:type="spellEnd"/>
       <w:r>
         <w:rPr>
           <w:lang w:val="en-IN"/>
         </w:rPr>
+        <w:t xml:space="preserve"> Anuradha, </w:t>
+      </w:r>
+      <w:proofErr w:type="spellStart"/>
+      <w:r>
+        <w:rPr>
+          <w:lang w:val="en-IN"/>
+        </w:rPr>
+        <w:t>Chamila</w:t>
+      </w:r>
+      <w:proofErr w:type="spellEnd"/>
+      <w:r>
+        <w:rPr>
+          <w:lang w:val="en-IN"/>
+        </w:rPr>
+        <w:t xml:space="preserve"> Liyanage, Harsha </w:t>
+      </w:r>
+      <w:proofErr w:type="spellStart"/>
+      <w:r>
+        <w:rPr>
+          <w:lang w:val="en-IN"/>
+        </w:rPr>
+        <w:t>Wijayawardhana</w:t>
+      </w:r>
+      <w:proofErr w:type="spellEnd"/>
+      <w:r>
+        <w:rPr>
+          <w:lang w:val="en-IN"/>
+        </w:rPr>
+        <w:t xml:space="preserve">, </w:t>
+      </w:r>
+      <w:proofErr w:type="spellStart"/>
+      <w:r>
+        <w:rPr>
+          <w:lang w:val="en-IN"/>
+        </w:rPr>
+        <w:t>Ruvan</w:t>
+      </w:r>
+      <w:proofErr w:type="spellEnd"/>
+      <w:r>
+        <w:rPr>
+          <w:lang w:val="en-IN"/>
+        </w:rPr>
+        <w:t xml:space="preserve"> Weerasinghe</w:t>
+      </w:r>
+      <w:r>
+        <w:rPr>
+          <w:lang w:val="en-IN"/>
+        </w:rPr>
         <w:t xml:space="preserve"> </w:t>
       </w:r>
+      <w:r>
+        <w:t>, "</w:t>
+      </w:r>
+      <w:r>
+        <w:rPr>
+          <w:lang w:val="en-IN"/>
+        </w:rPr>
+        <w:t>Deep Learning Based Sinhala Optical Character Recognition (OCR)</w:t>
+      </w:r>
+      <w:r>
+        <w:t xml:space="preserve">." </w:t>
+      </w:r>
+      <w:r>
+        <w:t>2020.</w:t>
+      </w:r>
+    </w:p>
+    <w:p/>
+    <w:p>
+      <w:pPr>
+        <w:jc w:val="both"/>
+      </w:pPr>
+      <w:r>
+        <w:t xml:space="preserve">[16] </w:t>
+      </w:r>
       <w:proofErr w:type="spellStart"/>
       <w:r>
-        <w:rPr>
-          <w:lang w:val="en-IN"/>
-        </w:rPr>
-        <w:t>Xie</w:t>
+        <w:t>Youngmin</w:t>
       </w:r>
       <w:proofErr w:type="spellEnd"/>
       <w:r>
-        <w:rPr>
-          <w:lang w:val="en-IN"/>
-        </w:rPr>
-        <w:t xml:space="preserve">, </w:t>
+        <w:t xml:space="preserve"> Baek, </w:t>
       </w:r>
       <w:proofErr w:type="spellStart"/>
       <w:r>
-        <w:rPr>
-          <w:lang w:val="en-IN"/>
-        </w:rPr>
-        <w:t>Linlin</w:t>
+        <w:t>Bado</w:t>
       </w:r>
       <w:proofErr w:type="spellEnd"/>
       <w:r>
-        <w:rPr>
-          <w:lang w:val="en-IN"/>
-        </w:rPr>
-        <w:t xml:space="preserve"> Li</w:t>
-      </w:r>
-      <w:r>
-        <w:t>, "</w:t>
-      </w:r>
-      <w:r>
-        <w:rPr>
-          <w:lang w:val="en-IN"/>
-        </w:rPr>
-        <w:t xml:space="preserve">Neural Chinese Address Parsing </w:t>
-      </w:r>
-      <w:r>
-        <w:t xml:space="preserve">", </w:t>
-      </w:r>
-      <w:r>
-        <w:t>2019</w:t>
+        <w:t xml:space="preserve"> Lee, </w:t>
+      </w:r>
+      <w:proofErr w:type="spellStart"/>
+      <w:r>
+        <w:t>Dongyoon</w:t>
+      </w:r>
+      <w:proofErr w:type="spellEnd"/>
+      <w:r>
+        <w:t xml:space="preserve"> Han, </w:t>
+      </w:r>
+      <w:proofErr w:type="spellStart"/>
+      <w:r>
+        <w:t>Sangdoo</w:t>
+      </w:r>
+      <w:proofErr w:type="spellEnd"/>
+      <w:r>
+        <w:t xml:space="preserve"> Yun, and </w:t>
+      </w:r>
+      <w:proofErr w:type="spellStart"/>
+      <w:r>
+        <w:t>Hwalsuk</w:t>
+      </w:r>
+      <w:proofErr w:type="spellEnd"/>
+      <w:r>
+        <w:t xml:space="preserve"> Lee</w:t>
+      </w:r>
+      <w:r>
+        <w:rPr>
+          <w:rFonts w:ascii="Cambria Math" w:hAnsi="Cambria Math" w:cs="Cambria Math"/>
+        </w:rPr>
+        <w:t>∗</w:t>
+      </w:r>
+      <w:r>
+        <w:t xml:space="preserve"> </w:t>
+      </w:r>
+      <w:proofErr w:type="spellStart"/>
+      <w:r>
+        <w:t>Clova</w:t>
+      </w:r>
+      <w:proofErr w:type="spellEnd"/>
+      <w:r>
+        <w:t xml:space="preserve"> AI Research, NAVER Corp</w:t>
       </w:r>
     </w:p>
     <w:p>
       <w:pPr>
         <w:jc w:val="both"/>
       </w:pPr>
-    </w:p>
-    <w:p>
-      <w:pPr>
-        <w:jc w:val="both"/>
-        <w:rPr>
-          <w:lang w:val="en-IN"/>
-        </w:rPr>
-      </w:pPr>
-      <w:r>
-        <w:t xml:space="preserve">[3] </w:t>
-      </w:r>
-      <w:proofErr w:type="spellStart"/>
-      <w:r>
-        <w:rPr>
-          <w:lang w:val="en-IN"/>
-        </w:rPr>
-        <w:t>Mustain</w:t>
-      </w:r>
-      <w:proofErr w:type="spellEnd"/>
-      <w:r>
-        <w:rPr>
-          <w:lang w:val="en-IN"/>
-        </w:rPr>
-        <w:t xml:space="preserve"> </w:t>
-      </w:r>
-      <w:proofErr w:type="spellStart"/>
-      <w:r>
-        <w:rPr>
-          <w:lang w:val="en-IN"/>
-        </w:rPr>
-        <w:t>Billah</w:t>
-      </w:r>
-      <w:proofErr w:type="spellEnd"/>
-      <w:r>
-        <w:rPr>
-          <w:lang w:val="en-IN"/>
-        </w:rPr>
-        <w:t xml:space="preserve">, Md. </w:t>
-      </w:r>
-      <w:proofErr w:type="spellStart"/>
-      <w:r>
-        <w:rPr>
-          <w:lang w:val="en-IN"/>
-        </w:rPr>
-        <w:t>Kamruzzaman</w:t>
-      </w:r>
-      <w:proofErr w:type="spellEnd"/>
-      <w:r>
-        <w:rPr>
-          <w:lang w:val="en-IN"/>
-        </w:rPr>
-        <w:t xml:space="preserve"> </w:t>
-      </w:r>
-      <w:proofErr w:type="spellStart"/>
-      <w:r>
-        <w:rPr>
-          <w:lang w:val="en-IN"/>
-        </w:rPr>
-        <w:t>Ruman</w:t>
-      </w:r>
-      <w:proofErr w:type="spellEnd"/>
-      <w:r>
-        <w:rPr>
-          <w:lang w:val="en-IN"/>
-        </w:rPr>
-        <w:t xml:space="preserve">, </w:t>
-      </w:r>
-      <w:proofErr w:type="spellStart"/>
-      <w:r>
-        <w:rPr>
-          <w:lang w:val="en-IN"/>
-        </w:rPr>
-        <w:t>Nazmus</w:t>
-      </w:r>
-      <w:proofErr w:type="spellEnd"/>
-      <w:r>
-        <w:rPr>
-          <w:lang w:val="en-IN"/>
-        </w:rPr>
-        <w:t xml:space="preserve"> Sadat, Md. </w:t>
-      </w:r>
-      <w:proofErr w:type="spellStart"/>
-      <w:r>
-        <w:rPr>
-          <w:lang w:val="en-IN"/>
-        </w:rPr>
-        <w:t>Mahfuzul</w:t>
-      </w:r>
-      <w:proofErr w:type="spellEnd"/>
-      <w:r>
-        <w:rPr>
-          <w:lang w:val="en-IN"/>
-        </w:rPr>
-        <w:t xml:space="preserve"> Islam</w:t>
-      </w:r>
-      <w:r>
-        <w:rPr>
-          <w:lang w:val="en-IN"/>
-        </w:rPr>
-        <w:t xml:space="preserve">, </w:t>
-      </w:r>
-      <w:r>
-        <w:t>"</w:t>
-      </w:r>
-      <w:proofErr w:type="spellStart"/>
-      <w:r>
-        <w:rPr>
-          <w:lang w:val="en-IN"/>
-        </w:rPr>
-        <w:t>Mustain</w:t>
-      </w:r>
-      <w:proofErr w:type="spellEnd"/>
-      <w:r>
-        <w:rPr>
-          <w:lang w:val="en-IN"/>
-        </w:rPr>
-        <w:t xml:space="preserve"> </w:t>
-      </w:r>
-      <w:proofErr w:type="spellStart"/>
-      <w:r>
-        <w:rPr>
-          <w:lang w:val="en-IN"/>
-        </w:rPr>
-        <w:t>Billah</w:t>
-      </w:r>
-      <w:proofErr w:type="spellEnd"/>
-      <w:r>
-        <w:rPr>
-          <w:lang w:val="en-IN"/>
-        </w:rPr>
-        <w:t xml:space="preserve">, Md. </w:t>
-      </w:r>
-      <w:proofErr w:type="spellStart"/>
-      <w:r>
-        <w:rPr>
-          <w:lang w:val="en-IN"/>
-        </w:rPr>
-        <w:t>Kamruzzaman</w:t>
-      </w:r>
-      <w:proofErr w:type="spellEnd"/>
-      <w:r>
-        <w:rPr>
-          <w:lang w:val="en-IN"/>
-        </w:rPr>
-        <w:t xml:space="preserve"> </w:t>
-      </w:r>
-      <w:proofErr w:type="spellStart"/>
-      <w:r>
-        <w:rPr>
-          <w:lang w:val="en-IN"/>
-        </w:rPr>
-        <w:t>Ruman</w:t>
-      </w:r>
-      <w:proofErr w:type="spellEnd"/>
-      <w:r>
-        <w:rPr>
-          <w:lang w:val="en-IN"/>
-        </w:rPr>
-        <w:t xml:space="preserve">, </w:t>
-      </w:r>
-      <w:proofErr w:type="spellStart"/>
-      <w:r>
-        <w:rPr>
-          <w:lang w:val="en-IN"/>
-        </w:rPr>
-        <w:t>Nazmus</w:t>
-      </w:r>
-      <w:proofErr w:type="spellEnd"/>
-      <w:r>
-        <w:rPr>
-          <w:lang w:val="en-IN"/>
-        </w:rPr>
-        <w:t xml:space="preserve"> Sadat, Md. </w:t>
-      </w:r>
-      <w:proofErr w:type="spellStart"/>
-      <w:r>
-        <w:rPr>
-          <w:lang w:val="en-IN"/>
-        </w:rPr>
-        <w:t>Mahfuzul</w:t>
-      </w:r>
-      <w:proofErr w:type="spellEnd"/>
-      <w:r>
-        <w:rPr>
-          <w:lang w:val="en-IN"/>
-        </w:rPr>
-        <w:t xml:space="preserve"> Islam</w:t>
-      </w:r>
-    </w:p>
-    <w:p>
-      <w:pPr>
-        <w:jc w:val="both"/>
-        <w:rPr>
-          <w:lang w:val="en-IN"/>
-        </w:rPr>
-      </w:pPr>
-      <w:r>
-        <w:t xml:space="preserve">", </w:t>
-      </w:r>
-      <w:r>
-        <w:t>2019.</w:t>
-      </w:r>
-    </w:p>
-    <w:p>
-      <w:pPr>
-        <w:jc w:val="both"/>
-      </w:pPr>
-    </w:p>
-    <w:p>
-      <w:pPr>
-        <w:jc w:val="both"/>
-        <w:rPr>
-          <w:lang w:val="en-IN"/>
-        </w:rPr>
-      </w:pPr>
-      <w:r>
-        <w:t xml:space="preserve">[4] </w:t>
-      </w:r>
-      <w:proofErr w:type="spellStart"/>
-      <w:r>
-        <w:rPr>
-          <w:lang w:val="en-IN"/>
-        </w:rPr>
-        <w:t>Hongjian</w:t>
-      </w:r>
-      <w:proofErr w:type="spellEnd"/>
-      <w:r>
-        <w:rPr>
-          <w:lang w:val="en-IN"/>
-        </w:rPr>
-        <w:t xml:space="preserve"> Zhan, </w:t>
-      </w:r>
-      <w:proofErr w:type="spellStart"/>
-      <w:r>
-        <w:rPr>
-          <w:lang w:val="en-IN"/>
-        </w:rPr>
-        <w:t>Shujing</w:t>
-      </w:r>
-      <w:proofErr w:type="spellEnd"/>
-      <w:r>
-        <w:rPr>
-          <w:lang w:val="en-IN"/>
-        </w:rPr>
-        <w:t xml:space="preserve"> </w:t>
-      </w:r>
-      <w:proofErr w:type="spellStart"/>
-      <w:r>
-        <w:rPr>
-          <w:lang w:val="en-IN"/>
-        </w:rPr>
-        <w:t>Lyu</w:t>
-      </w:r>
-      <w:proofErr w:type="spellEnd"/>
-      <w:r>
-        <w:rPr>
-          <w:lang w:val="en-IN"/>
-        </w:rPr>
-        <w:t xml:space="preserve">, </w:t>
-      </w:r>
-      <w:proofErr w:type="spellStart"/>
-      <w:r>
-        <w:rPr>
-          <w:lang w:val="en-IN"/>
-        </w:rPr>
-        <w:t>Umapada</w:t>
-      </w:r>
-      <w:proofErr w:type="spellEnd"/>
-      <w:r>
-        <w:rPr>
-          <w:lang w:val="en-IN"/>
-        </w:rPr>
-        <w:t xml:space="preserve"> Pal, Yue Lu</w:t>
-      </w:r>
-      <w:r>
-        <w:t>, "</w:t>
-      </w:r>
-      <w:r>
-        <w:rPr>
-          <w:lang w:val="en-IN"/>
-        </w:rPr>
-        <w:t>CNN-based Hindi Numeral String Recognition for Indian Postal Automation</w:t>
-      </w:r>
-      <w:r>
-        <w:t>," 201</w:t>
-      </w:r>
-      <w:r>
-        <w:t>9</w:t>
-      </w:r>
-    </w:p>
-    <w:p>
-      <w:pPr>
-        <w:jc w:val="both"/>
-      </w:pPr>
-    </w:p>
-    <w:p>
-      <w:pPr>
-        <w:jc w:val="both"/>
-        <w:rPr>
-          <w:lang w:val="en-IN"/>
-        </w:rPr>
-      </w:pPr>
-      <w:r>
-        <w:t xml:space="preserve">[5] </w:t>
-      </w:r>
-      <w:proofErr w:type="spellStart"/>
-      <w:r>
-        <w:rPr>
-          <w:lang w:val="en-IN"/>
-        </w:rPr>
-        <w:t>Nosheen</w:t>
-      </w:r>
-      <w:proofErr w:type="spellEnd"/>
-      <w:r>
-        <w:rPr>
-          <w:lang w:val="en-IN"/>
-        </w:rPr>
-        <w:t xml:space="preserve"> </w:t>
-      </w:r>
-      <w:proofErr w:type="gramStart"/>
-      <w:r>
-        <w:rPr>
-          <w:lang w:val="en-IN"/>
-        </w:rPr>
-        <w:t>Abid ,</w:t>
-      </w:r>
-      <w:proofErr w:type="gramEnd"/>
-      <w:r>
-        <w:rPr>
-          <w:lang w:val="en-IN"/>
-        </w:rPr>
-        <w:t xml:space="preserve"> Adnan </w:t>
-      </w:r>
-      <w:proofErr w:type="spellStart"/>
-      <w:r>
-        <w:rPr>
-          <w:lang w:val="en-IN"/>
-        </w:rPr>
-        <w:t>ul</w:t>
-      </w:r>
-      <w:proofErr w:type="spellEnd"/>
-      <w:r>
-        <w:rPr>
-          <w:lang w:val="en-IN"/>
-        </w:rPr>
-        <w:t xml:space="preserve"> Hasan and Faisal </w:t>
-      </w:r>
-      <w:proofErr w:type="spellStart"/>
-      <w:r>
-        <w:rPr>
-          <w:lang w:val="en-IN"/>
-        </w:rPr>
-        <w:t>Shafait</w:t>
-      </w:r>
-      <w:proofErr w:type="spellEnd"/>
-      <w:r>
-        <w:rPr>
-          <w:lang w:val="en-IN"/>
-        </w:rPr>
-        <w:t xml:space="preserve">, </w:t>
-      </w:r>
-      <w:r>
-        <w:t>"</w:t>
-      </w:r>
-      <w:proofErr w:type="spellStart"/>
-      <w:r>
-        <w:rPr>
-          <w:lang w:val="en-IN"/>
-        </w:rPr>
-        <w:t>DeepParse</w:t>
-      </w:r>
-      <w:proofErr w:type="spellEnd"/>
-      <w:r>
-        <w:rPr>
-          <w:lang w:val="en-IN"/>
-        </w:rPr>
-        <w:t>: Trainable Postal Address Parser</w:t>
-      </w:r>
-      <w:r>
-        <w:t>"</w:t>
-      </w:r>
-      <w:r>
-        <w:t xml:space="preserve"> , 2018</w:t>
-      </w:r>
-    </w:p>
-    <w:p>
-      <w:pPr>
-        <w:jc w:val="both"/>
-      </w:pPr>
-    </w:p>
-    <w:p>
-      <w:pPr>
-        <w:jc w:val="both"/>
-        <w:rPr>
-          <w:lang w:val="en-IN"/>
-        </w:rPr>
-      </w:pPr>
-      <w:r>
-        <w:t xml:space="preserve">[6] </w:t>
-      </w:r>
-      <w:proofErr w:type="spellStart"/>
-      <w:r>
-        <w:rPr>
-          <w:lang w:val="en-IN"/>
-        </w:rPr>
-        <w:t>Xinghui</w:t>
-      </w:r>
-      <w:proofErr w:type="spellEnd"/>
-      <w:r>
-        <w:rPr>
-          <w:lang w:val="en-IN"/>
-        </w:rPr>
-        <w:t xml:space="preserve"> </w:t>
-      </w:r>
-      <w:proofErr w:type="gramStart"/>
-      <w:r>
-        <w:rPr>
-          <w:lang w:val="en-IN"/>
-        </w:rPr>
-        <w:t>Dong ,</w:t>
-      </w:r>
-      <w:proofErr w:type="gramEnd"/>
-      <w:r>
-        <w:rPr>
-          <w:lang w:val="en-IN"/>
-        </w:rPr>
-        <w:t xml:space="preserve"> </w:t>
-      </w:r>
-      <w:proofErr w:type="spellStart"/>
-      <w:r>
-        <w:rPr>
-          <w:lang w:val="en-IN"/>
-        </w:rPr>
-        <w:t>Junyu</w:t>
-      </w:r>
-      <w:proofErr w:type="spellEnd"/>
-      <w:r>
-        <w:rPr>
-          <w:lang w:val="en-IN"/>
-        </w:rPr>
-        <w:t xml:space="preserve"> Dong , </w:t>
-      </w:r>
-      <w:proofErr w:type="spellStart"/>
-      <w:r>
-        <w:rPr>
-          <w:lang w:val="en-IN"/>
-        </w:rPr>
-        <w:t>Huiyu</w:t>
-      </w:r>
-      <w:proofErr w:type="spellEnd"/>
-      <w:r>
-        <w:rPr>
-          <w:lang w:val="en-IN"/>
-        </w:rPr>
-        <w:t xml:space="preserve"> Zhou , </w:t>
-      </w:r>
-      <w:proofErr w:type="spellStart"/>
-      <w:r>
-        <w:rPr>
-          <w:lang w:val="en-IN"/>
-        </w:rPr>
-        <w:t>Jianyuan</w:t>
-      </w:r>
-      <w:proofErr w:type="spellEnd"/>
-      <w:r>
-        <w:rPr>
-          <w:lang w:val="en-IN"/>
-        </w:rPr>
-        <w:t xml:space="preserve"> Sun,</w:t>
-      </w:r>
-    </w:p>
-    <w:p>
-      <w:pPr>
-        <w:jc w:val="both"/>
-        <w:rPr>
-          <w:lang w:val="en-IN"/>
-        </w:rPr>
-      </w:pPr>
-      <w:r>
-        <w:rPr>
-          <w:lang w:val="en-IN"/>
-        </w:rPr>
-        <w:t xml:space="preserve">and </w:t>
-      </w:r>
-      <w:proofErr w:type="spellStart"/>
-      <w:r>
-        <w:rPr>
-          <w:lang w:val="en-IN"/>
-        </w:rPr>
-        <w:t>Dacheng</w:t>
-      </w:r>
-      <w:proofErr w:type="spellEnd"/>
-      <w:r>
-        <w:rPr>
-          <w:lang w:val="en-IN"/>
-        </w:rPr>
-        <w:t xml:space="preserve"> Tao</w:t>
-      </w:r>
-      <w:r>
-        <w:rPr>
-          <w:lang w:val="en-IN"/>
-        </w:rPr>
-        <w:t xml:space="preserve">, </w:t>
-      </w:r>
-      <w:r>
-        <w:rPr>
-          <w:lang w:val="en-IN"/>
-        </w:rPr>
-        <w:t>Automatic Chinese Postal Address Block</w:t>
-      </w:r>
-    </w:p>
-    <w:p>
-      <w:pPr>
-        <w:jc w:val="both"/>
-        <w:rPr>
-          <w:lang w:val="en-IN"/>
-        </w:rPr>
-      </w:pPr>
-      <w:r>
-        <w:t>Location Using Proximity Descriptors and</w:t>
-      </w:r>
-      <w:r>
-        <w:t xml:space="preserve"> </w:t>
-      </w:r>
-      <w:r>
-        <w:t>Cooperative Profit Random Forests</w:t>
-      </w:r>
-      <w:r>
-        <w:t>, 2018</w:t>
-      </w:r>
-    </w:p>
-    <w:p>
-      <w:pPr>
-        <w:jc w:val="both"/>
-      </w:pPr>
-    </w:p>
-    <w:p>
-      <w:pPr>
-        <w:jc w:val="both"/>
-        <w:rPr>
-          <w:lang w:val="en-IN"/>
-        </w:rPr>
-      </w:pPr>
-      <w:r>
-        <w:t xml:space="preserve">[7] </w:t>
-      </w:r>
-      <w:proofErr w:type="spellStart"/>
-      <w:r>
-        <w:rPr>
-          <w:lang w:val="en-IN"/>
-        </w:rPr>
-        <w:t>Nabin</w:t>
-      </w:r>
-      <w:proofErr w:type="spellEnd"/>
-      <w:r>
-        <w:rPr>
-          <w:lang w:val="en-IN"/>
-        </w:rPr>
-        <w:t xml:space="preserve"> Sharma, </w:t>
-      </w:r>
-      <w:proofErr w:type="spellStart"/>
-      <w:r>
-        <w:rPr>
-          <w:lang w:val="en-IN"/>
-        </w:rPr>
-        <w:t>Abira</w:t>
-      </w:r>
-      <w:proofErr w:type="spellEnd"/>
-      <w:r>
-        <w:rPr>
-          <w:lang w:val="en-IN"/>
-        </w:rPr>
-        <w:t xml:space="preserve"> Sengupta, Rabi Sharma, </w:t>
-      </w:r>
-      <w:proofErr w:type="spellStart"/>
-      <w:r>
-        <w:rPr>
-          <w:lang w:val="en-IN"/>
-        </w:rPr>
-        <w:t>Umapada</w:t>
-      </w:r>
-      <w:proofErr w:type="spellEnd"/>
-      <w:r>
-        <w:rPr>
-          <w:lang w:val="en-IN"/>
-        </w:rPr>
-        <w:t xml:space="preserve"> Pal and Michael Blumenstein</w:t>
-      </w:r>
-      <w:r>
-        <w:t>, "</w:t>
-      </w:r>
-      <w:proofErr w:type="spellStart"/>
-      <w:r>
-        <w:rPr>
-          <w:lang w:val="en-IN"/>
-        </w:rPr>
-        <w:t>Pincode</w:t>
-      </w:r>
-      <w:proofErr w:type="spellEnd"/>
-      <w:r>
-        <w:rPr>
-          <w:lang w:val="en-IN"/>
-        </w:rPr>
-        <w:t xml:space="preserve"> detection using Deep CNN for Postal Automation</w:t>
-      </w:r>
-      <w:r>
-        <w:t xml:space="preserve">", </w:t>
-      </w:r>
-      <w:r>
-        <w:t>2017</w:t>
-      </w:r>
-      <w:r>
-        <w:t xml:space="preserve">. </w:t>
-      </w:r>
-    </w:p>
-    <w:p>
-      <w:pPr>
-        <w:jc w:val="both"/>
-      </w:pPr>
-    </w:p>
-    <w:p>
-      <w:pPr>
-        <w:jc w:val="both"/>
-        <w:rPr>
-          <w:lang w:val="en-IN"/>
-        </w:rPr>
-      </w:pPr>
-      <w:r>
-        <w:t xml:space="preserve">[8] </w:t>
-      </w:r>
-      <w:proofErr w:type="spellStart"/>
-      <w:r>
-        <w:rPr>
-          <w:lang w:val="en-IN"/>
-        </w:rPr>
-        <w:t>Minlue</w:t>
-      </w:r>
-      <w:proofErr w:type="spellEnd"/>
-      <w:r>
-        <w:rPr>
-          <w:lang w:val="en-IN"/>
-        </w:rPr>
-        <w:t xml:space="preserve"> Wang, </w:t>
-      </w:r>
-      <w:proofErr w:type="spellStart"/>
-      <w:r>
-        <w:rPr>
-          <w:lang w:val="en-IN"/>
-        </w:rPr>
-        <w:t>Valeriia</w:t>
-      </w:r>
-      <w:proofErr w:type="spellEnd"/>
-      <w:r>
-        <w:rPr>
-          <w:lang w:val="en-IN"/>
-        </w:rPr>
-        <w:t xml:space="preserve"> </w:t>
-      </w:r>
-      <w:proofErr w:type="spellStart"/>
-      <w:r>
-        <w:rPr>
-          <w:lang w:val="en-IN"/>
-        </w:rPr>
-        <w:t>Haberland</w:t>
-      </w:r>
-      <w:proofErr w:type="spellEnd"/>
-      <w:r>
-        <w:rPr>
-          <w:lang w:val="en-IN"/>
-        </w:rPr>
-        <w:t xml:space="preserve">, Amos Yeo, Andrew Martin, John Howroyd and J. Mark </w:t>
-      </w:r>
-      <w:proofErr w:type="gramStart"/>
-      <w:r>
-        <w:rPr>
-          <w:lang w:val="en-IN"/>
-        </w:rPr>
-        <w:t>Bishop</w:t>
-      </w:r>
-      <w:r>
-        <w:t xml:space="preserve">, </w:t>
-      </w:r>
-      <w:r>
-        <w:t xml:space="preserve"> "</w:t>
-      </w:r>
-      <w:proofErr w:type="gramEnd"/>
-      <w:r>
-        <w:rPr>
-          <w:lang w:val="en-IN"/>
-        </w:rPr>
-        <w:t>A Probabilistic Address Parser using Conditional Random Fields and Stochastic Regular Grammar</w:t>
-      </w:r>
-      <w:r>
-        <w:t xml:space="preserve">," </w:t>
-      </w:r>
-      <w:r>
-        <w:t>2016</w:t>
-      </w:r>
-    </w:p>
-    <w:p>
-      <w:pPr>
-        <w:jc w:val="both"/>
-      </w:pPr>
-    </w:p>
-    <w:p>
-      <w:pPr>
-        <w:jc w:val="both"/>
-        <w:rPr>
-          <w:lang w:val="en-IN"/>
-        </w:rPr>
-      </w:pPr>
-      <w:r>
-        <w:t xml:space="preserve">[9] </w:t>
-      </w:r>
-      <w:r>
-        <w:rPr>
-          <w:lang w:val="en-IN"/>
-        </w:rPr>
-        <w:t xml:space="preserve">Xiang Li, </w:t>
-      </w:r>
-      <w:proofErr w:type="spellStart"/>
-      <w:r>
-        <w:rPr>
-          <w:lang w:val="en-IN"/>
-        </w:rPr>
-        <w:t>Hakan</w:t>
-      </w:r>
-      <w:proofErr w:type="spellEnd"/>
-      <w:r>
-        <w:rPr>
-          <w:lang w:val="en-IN"/>
-        </w:rPr>
-        <w:t xml:space="preserve"> </w:t>
-      </w:r>
-      <w:proofErr w:type="spellStart"/>
-      <w:r>
-        <w:rPr>
-          <w:lang w:val="en-IN"/>
-        </w:rPr>
-        <w:t>Kardes</w:t>
-      </w:r>
-      <w:proofErr w:type="spellEnd"/>
-      <w:r>
-        <w:rPr>
-          <w:lang w:val="en-IN"/>
-        </w:rPr>
-        <w:t>, Xin Wang, Ang Sun</w:t>
-      </w:r>
-      <w:r>
-        <w:rPr>
-          <w:lang w:val="en-IN"/>
-        </w:rPr>
-        <w:t xml:space="preserve">, </w:t>
-      </w:r>
-      <w:r>
-        <w:t>"</w:t>
-      </w:r>
-      <w:r>
-        <w:rPr>
-          <w:lang w:val="en-IN"/>
-        </w:rPr>
-        <w:t>HMM-based Address Parsing: Efficiently Parsing Billions of Addresses on MapReduce</w:t>
-      </w:r>
-      <w:r>
-        <w:t xml:space="preserve">", </w:t>
-      </w:r>
-      <w:r>
-        <w:t>2014</w:t>
-      </w:r>
-    </w:p>
-    <w:p>
-      <w:pPr>
-        <w:jc w:val="both"/>
-      </w:pPr>
-    </w:p>
-    <w:p>
-      <w:pPr>
-        <w:jc w:val="both"/>
-        <w:rPr>
-          <w:lang w:val="en-IN"/>
-        </w:rPr>
-      </w:pPr>
-      <w:r>
-        <w:t xml:space="preserve">[10] </w:t>
-      </w:r>
-      <w:r>
-        <w:rPr>
-          <w:lang w:val="en-IN"/>
-        </w:rPr>
-        <w:t xml:space="preserve">S. </w:t>
-      </w:r>
-      <w:proofErr w:type="spellStart"/>
-      <w:r>
-        <w:rPr>
-          <w:lang w:val="en-IN"/>
-        </w:rPr>
-        <w:t>Thadchanamoorthy</w:t>
-      </w:r>
-      <w:proofErr w:type="spellEnd"/>
-      <w:r>
-        <w:rPr>
-          <w:lang w:val="en-IN"/>
-        </w:rPr>
-        <w:t xml:space="preserve">, N. D. </w:t>
-      </w:r>
-      <w:proofErr w:type="spellStart"/>
-      <w:r>
-        <w:rPr>
-          <w:lang w:val="en-IN"/>
-        </w:rPr>
-        <w:t>Kodikara</w:t>
-      </w:r>
-      <w:proofErr w:type="spellEnd"/>
-      <w:r>
-        <w:rPr>
-          <w:lang w:val="en-IN"/>
-        </w:rPr>
-        <w:t xml:space="preserve">; </w:t>
-      </w:r>
-      <w:proofErr w:type="spellStart"/>
-      <w:r>
-        <w:rPr>
-          <w:lang w:val="en-IN"/>
-        </w:rPr>
-        <w:t>H.</w:t>
-      </w:r>
-      <w:proofErr w:type="gramStart"/>
-      <w:r>
-        <w:rPr>
-          <w:lang w:val="en-IN"/>
-        </w:rPr>
-        <w:t>L.Premaratne</w:t>
-      </w:r>
-      <w:proofErr w:type="spellEnd"/>
-      <w:proofErr w:type="gramEnd"/>
-      <w:r>
-        <w:rPr>
-          <w:lang w:val="en-IN"/>
-        </w:rPr>
-        <w:t xml:space="preserve">, </w:t>
-      </w:r>
-      <w:proofErr w:type="spellStart"/>
-      <w:r>
-        <w:rPr>
-          <w:lang w:val="en-IN"/>
-        </w:rPr>
-        <w:t>Umapada</w:t>
-      </w:r>
-      <w:proofErr w:type="spellEnd"/>
-      <w:r>
-        <w:rPr>
-          <w:lang w:val="en-IN"/>
-        </w:rPr>
-        <w:t xml:space="preserve"> Pal, Fumitaka Kimura</w:t>
-      </w:r>
-      <w:r>
-        <w:t>, "</w:t>
-      </w:r>
-      <w:r>
-        <w:rPr>
-          <w:lang w:val="en-IN"/>
-        </w:rPr>
-        <w:t>Tamil Handwritten City Name Database Development and Recognition for Postal Automation</w:t>
-      </w:r>
-      <w:r>
-        <w:t xml:space="preserve">", </w:t>
-      </w:r>
-      <w:r>
-        <w:t>2013</w:t>
-      </w:r>
-      <w:r>
-        <w:t xml:space="preserve">. </w:t>
-      </w:r>
-    </w:p>
-    <w:p>
-      <w:pPr>
-        <w:jc w:val="both"/>
-      </w:pPr>
-    </w:p>
-    <w:p>
-      <w:pPr>
-        <w:jc w:val="both"/>
-        <w:rPr>
-          <w:lang w:val="en-IN"/>
-        </w:rPr>
-      </w:pPr>
-      <w:r>
-        <w:t xml:space="preserve">[11] </w:t>
-      </w:r>
-      <w:r>
-        <w:rPr>
-          <w:lang w:val="en-IN"/>
-        </w:rPr>
-        <w:t>Bharath V, N. Shobha Rani</w:t>
-      </w:r>
-      <w:r>
-        <w:t>, "</w:t>
-      </w:r>
-      <w:r>
-        <w:rPr>
-          <w:lang w:val="en-IN"/>
-        </w:rPr>
-        <w:t>A Font style classification system for English OCR</w:t>
-      </w:r>
-      <w:r>
-        <w:t xml:space="preserve">" </w:t>
-      </w:r>
-      <w:r>
-        <w:t>,</w:t>
-      </w:r>
-      <w:r>
-        <w:t>201</w:t>
-      </w:r>
-      <w:r>
-        <w:t>7</w:t>
-      </w:r>
-      <w:r>
-        <w:t xml:space="preserve"> </w:t>
-      </w:r>
-    </w:p>
-    <w:p>
-      <w:pPr>
-        <w:jc w:val="both"/>
-      </w:pPr>
-    </w:p>
-    <w:p>
-      <w:pPr>
-        <w:jc w:val="both"/>
-        <w:rPr>
-          <w:lang w:val="en-IN"/>
-        </w:rPr>
-      </w:pPr>
-      <w:r>
-        <w:t xml:space="preserve">[12] </w:t>
-      </w:r>
-      <w:r>
-        <w:rPr>
-          <w:lang w:val="en-IN"/>
-        </w:rPr>
-        <w:t xml:space="preserve">Rohit </w:t>
-      </w:r>
-      <w:proofErr w:type="spellStart"/>
-      <w:r>
-        <w:rPr>
-          <w:lang w:val="en-IN"/>
-        </w:rPr>
-        <w:t>Saluja</w:t>
-      </w:r>
-      <w:proofErr w:type="spellEnd"/>
-      <w:r>
-        <w:rPr>
-          <w:lang w:val="en-IN"/>
-        </w:rPr>
-        <w:t xml:space="preserve">, Devaraj </w:t>
-      </w:r>
-      <w:proofErr w:type="spellStart"/>
-      <w:r>
-        <w:rPr>
-          <w:lang w:val="en-IN"/>
-        </w:rPr>
-        <w:t>Adiga</w:t>
-      </w:r>
-      <w:proofErr w:type="spellEnd"/>
-      <w:r>
-        <w:rPr>
-          <w:lang w:val="en-IN"/>
-        </w:rPr>
-        <w:t>, Parag Chaudhuri, Ganesh Ramakrishnan, Mark Carman</w:t>
-      </w:r>
-      <w:r>
-        <w:t xml:space="preserve"> "</w:t>
-      </w:r>
-      <w:r>
-        <w:rPr>
-          <w:lang w:val="en-IN"/>
-        </w:rPr>
-        <w:t>Error Detection and Corrections in</w:t>
-      </w:r>
-      <w:r>
-        <w:rPr>
-          <w:lang w:val="en-IN"/>
-        </w:rPr>
-        <w:t xml:space="preserve"> </w:t>
-      </w:r>
-      <w:r>
-        <w:t>Indic OCR using LSTMs</w:t>
-      </w:r>
-      <w:r>
-        <w:rPr>
-          <w:lang w:val="en-IN"/>
-        </w:rPr>
-        <w:t xml:space="preserve"> </w:t>
-      </w:r>
-      <w:r>
-        <w:t>".</w:t>
-      </w:r>
-      <w:r>
-        <w:t>2017</w:t>
-      </w:r>
-    </w:p>
-    <w:p>
-      <w:pPr>
-        <w:jc w:val="both"/>
-      </w:pPr>
-    </w:p>
-    <w:p>
-      <w:pPr>
-        <w:jc w:val="both"/>
-        <w:rPr>
-          <w:lang w:val="en-IN"/>
-        </w:rPr>
-      </w:pPr>
-      <w:r>
-        <w:t xml:space="preserve">[13] </w:t>
-      </w:r>
-      <w:proofErr w:type="spellStart"/>
-      <w:r>
-        <w:rPr>
-          <w:lang w:val="en-IN"/>
-        </w:rPr>
-        <w:t>Thi</w:t>
-      </w:r>
-      <w:proofErr w:type="spellEnd"/>
-      <w:r>
-        <w:rPr>
-          <w:lang w:val="en-IN"/>
-        </w:rPr>
-        <w:t xml:space="preserve">-Tuyet-Hai Nguyen L3i, Adam </w:t>
-      </w:r>
-      <w:proofErr w:type="spellStart"/>
-      <w:r>
-        <w:rPr>
-          <w:lang w:val="en-IN"/>
-        </w:rPr>
-        <w:t>Jatowt</w:t>
-      </w:r>
-      <w:proofErr w:type="spellEnd"/>
-      <w:r>
-        <w:rPr>
-          <w:lang w:val="en-IN"/>
-        </w:rPr>
-        <w:t xml:space="preserve"> Graduate Mickael </w:t>
-      </w:r>
-      <w:proofErr w:type="spellStart"/>
-      <w:r>
-        <w:rPr>
-          <w:lang w:val="en-IN"/>
-        </w:rPr>
-        <w:t>Coustaty</w:t>
-      </w:r>
-      <w:proofErr w:type="spellEnd"/>
-      <w:r>
-        <w:rPr>
-          <w:lang w:val="en-IN"/>
-        </w:rPr>
-        <w:t xml:space="preserve"> L3i, </w:t>
-      </w:r>
-      <w:proofErr w:type="spellStart"/>
-      <w:r>
-        <w:rPr>
-          <w:lang w:val="en-IN"/>
-        </w:rPr>
-        <w:t>Nhu</w:t>
-      </w:r>
-      <w:proofErr w:type="spellEnd"/>
-      <w:r>
-        <w:rPr>
-          <w:lang w:val="en-IN"/>
-        </w:rPr>
-        <w:t>-Van Nguyen L3i, Antoine Doucet L3i,</w:t>
-      </w:r>
-      <w:r>
-        <w:t xml:space="preserve"> "</w:t>
-      </w:r>
-      <w:r>
-        <w:rPr>
-          <w:lang w:val="en-IN"/>
-        </w:rPr>
-        <w:t xml:space="preserve">Deep Statistical Analysis of OCR Errors for Effective Post-OCR </w:t>
-      </w:r>
-      <w:proofErr w:type="gramStart"/>
-      <w:r>
-        <w:rPr>
-          <w:lang w:val="en-IN"/>
-        </w:rPr>
-        <w:t xml:space="preserve">Processing </w:t>
-      </w:r>
-      <w:r>
-        <w:rPr>
-          <w:lang w:val="en-IN"/>
-        </w:rPr>
-        <w:t xml:space="preserve"> </w:t>
-      </w:r>
-      <w:r>
-        <w:t>"</w:t>
-      </w:r>
-      <w:proofErr w:type="gramEnd"/>
-      <w:r>
-        <w:t>,</w:t>
-      </w:r>
-      <w:r>
-        <w:t xml:space="preserve"> 2019</w:t>
-      </w:r>
-      <w:r>
-        <w:t xml:space="preserve"> </w:t>
-      </w:r>
-    </w:p>
-    <w:p>
-      <w:pPr>
-        <w:jc w:val="both"/>
-      </w:pPr>
-    </w:p>
-    <w:p>
-      <w:pPr>
-        <w:jc w:val="both"/>
-        <w:rPr>
-          <w:lang w:val="en-IN"/>
-        </w:rPr>
-      </w:pPr>
-      <w:r>
-        <w:t xml:space="preserve">[14] </w:t>
-      </w:r>
-      <w:proofErr w:type="spellStart"/>
-      <w:r>
-        <w:rPr>
-          <w:lang w:val="en-IN"/>
-        </w:rPr>
-        <w:t>Abhash</w:t>
-      </w:r>
-      <w:proofErr w:type="spellEnd"/>
-      <w:r>
-        <w:rPr>
-          <w:lang w:val="en-IN"/>
-        </w:rPr>
-        <w:t xml:space="preserve"> Sinha, Martin </w:t>
-      </w:r>
-      <w:proofErr w:type="spellStart"/>
-      <w:r>
-        <w:rPr>
-          <w:lang w:val="en-IN"/>
-        </w:rPr>
-        <w:t>Jenckel</w:t>
-      </w:r>
-      <w:proofErr w:type="spellEnd"/>
-      <w:r>
-        <w:rPr>
-          <w:lang w:val="en-IN"/>
-        </w:rPr>
-        <w:t xml:space="preserve">, Syed Saqib Bukhari, Andreas </w:t>
-      </w:r>
-      <w:proofErr w:type="spellStart"/>
-      <w:proofErr w:type="gramStart"/>
-      <w:r>
-        <w:rPr>
-          <w:lang w:val="en-IN"/>
-        </w:rPr>
-        <w:t>Dengel</w:t>
-      </w:r>
-      <w:proofErr w:type="spellEnd"/>
-      <w:r>
-        <w:rPr>
-          <w:lang w:val="en-IN"/>
-        </w:rPr>
-        <w:t xml:space="preserve"> </w:t>
-      </w:r>
-      <w:r>
-        <w:t>,</w:t>
-      </w:r>
-      <w:proofErr w:type="gramEnd"/>
-      <w:r>
-        <w:t xml:space="preserve"> "</w:t>
-      </w:r>
-      <w:r>
-        <w:rPr>
-          <w:lang w:val="en-IN"/>
-        </w:rPr>
-        <w:t>Unsupervised OCR Model Evaluation Using GAN</w:t>
-      </w:r>
-      <w:r>
-        <w:rPr>
-          <w:lang w:val="en-IN"/>
-        </w:rPr>
-        <w:t xml:space="preserve"> </w:t>
-      </w:r>
-      <w:r>
-        <w:t xml:space="preserve">", </w:t>
-      </w:r>
-      <w:r>
-        <w:t>2019</w:t>
-      </w:r>
-      <w:r>
-        <w:t xml:space="preserve">. </w:t>
-      </w:r>
-    </w:p>
-    <w:p>
-      <w:pPr>
-        <w:jc w:val="both"/>
-      </w:pPr>
-    </w:p>
-    <w:p>
-      <w:pPr>
-        <w:jc w:val="both"/>
-        <w:rPr>
-          <w:lang w:val="en-IN"/>
-        </w:rPr>
-      </w:pPr>
-      <w:r>
-        <w:t xml:space="preserve">[15] </w:t>
-      </w:r>
-      <w:proofErr w:type="spellStart"/>
-      <w:r>
-        <w:rPr>
-          <w:lang w:val="en-IN"/>
-        </w:rPr>
-        <w:t>Isuri</w:t>
-      </w:r>
-      <w:proofErr w:type="spellEnd"/>
-      <w:r>
-        <w:rPr>
-          <w:lang w:val="en-IN"/>
-        </w:rPr>
-        <w:t xml:space="preserve"> Anuradha, </w:t>
-      </w:r>
-      <w:proofErr w:type="spellStart"/>
-      <w:r>
-        <w:rPr>
-          <w:lang w:val="en-IN"/>
-        </w:rPr>
-        <w:t>Chamila</w:t>
-      </w:r>
-      <w:proofErr w:type="spellEnd"/>
-      <w:r>
-        <w:rPr>
-          <w:lang w:val="en-IN"/>
-        </w:rPr>
-        <w:t xml:space="preserve"> Liyanage, Harsha </w:t>
-      </w:r>
-      <w:proofErr w:type="spellStart"/>
-      <w:r>
-        <w:rPr>
-          <w:lang w:val="en-IN"/>
-        </w:rPr>
-        <w:t>Wijayawardhana</w:t>
-      </w:r>
-      <w:proofErr w:type="spellEnd"/>
-      <w:r>
-        <w:rPr>
-          <w:lang w:val="en-IN"/>
-        </w:rPr>
-        <w:t xml:space="preserve">, </w:t>
-      </w:r>
-      <w:proofErr w:type="spellStart"/>
-      <w:r>
-        <w:rPr>
-          <w:lang w:val="en-IN"/>
-        </w:rPr>
-        <w:t>Ruvan</w:t>
-      </w:r>
-      <w:proofErr w:type="spellEnd"/>
-      <w:r>
-        <w:rPr>
-          <w:lang w:val="en-IN"/>
-        </w:rPr>
-        <w:t xml:space="preserve"> Weerasinghe</w:t>
-      </w:r>
-      <w:r>
-        <w:rPr>
-          <w:lang w:val="en-IN"/>
-        </w:rPr>
-        <w:t xml:space="preserve"> </w:t>
-      </w:r>
-      <w:r>
-        <w:t>, "</w:t>
-      </w:r>
-      <w:r>
-        <w:rPr>
-          <w:lang w:val="en-IN"/>
-        </w:rPr>
-        <w:t>Deep Learning Based Sinhala Optical Character Recognition (OCR)</w:t>
-      </w:r>
-      <w:r>
-        <w:t xml:space="preserve">." </w:t>
-      </w:r>
-      <w:r>
-        <w:t>2020.</w:t>
-      </w:r>
-    </w:p>
-    <w:p>
-      <w:pPr>
-        <w:pStyle w:val="Heading3"/>
-        <w:numPr>
-          <w:ilvl w:val="0"/>
-          <w:numId w:val="0"/>
-        </w:numPr>
-      </w:pPr>
+      <w:r>
+        <w:t>"Character Region Awareness for Text Detection"</w:t>
+      </w:r>
+      <w:r>
+        <w:t xml:space="preserve"> 2019.</w:t>
+      </w:r>
     </w:p>
     <w:sectPr>
       <w:type w:val="continuous"/>

</xml_diff>